<commit_message>
Update UX spec — add Campaign Wizard and dual-face ecosystem design
New Section 8: Ecosystem Dual-Face Design (Admin Panel dark/Command Center light)
New Section 9: Campaign Wizard with 3 lanes (Manual/AI-Assisted/All AI),
3-column layout, 3 stages, ecosystem-specific wizards, and final checkout.
443 paragraphs total. Renumbered sections 10-12.

Co-Authored-By: Claude Opus 4.6 <noreply@anthropic.com>
</commit_message>
<xml_diff>
--- a/BROYHILLGOP_CANDIDATE_UX_SPECIFICATION.docx
+++ b/BROYHILLGOP_CANDIDATE_UX_SPECIFICATION.docx
@@ -5240,7 +5240,7 @@
           <w:sz w:val="32"/>
           <w:szCs w:val="32"/>
         </w:rPr>
-        <w:t xml:space="preserve">8. ECOSYSTEM ADMIN PANELS — EVERY ECOSYSTEM</w:t>
+        <w:t xml:space="preserve">8. ECOSYSTEM DUAL-FACE DESIGN: ADMIN PANEL + COMMAND CENTER</w:t>
       </w:r>
     </w:p>
     <w:p>
@@ -5256,7 +5256,40 @@
           <w:sz w:val="22"/>
           <w:szCs w:val="22"/>
         </w:rPr>
-        <w:t xml:space="preserve">Every one of the 52 ecosystems has a comprehensive admin panel with:</w:t>
+        <w:t xml:space="preserve">Every ecosystem has two faces. This is the fundamental UI architecture of BroyhillGOP:</w:t>
+      </w:r>
+    </w:p>
+    <w:p>
+      <w:pPr>
+        <w:pStyle w:val="Heading2"/>
+        <w:spacing w:before="300" w:after="150"/>
+      </w:pPr>
+      <w:r>
+        <w:rPr>
+          <w:rFonts w:ascii="Arial" w:cs="Arial" w:eastAsia="Arial" w:hAnsi="Arial"/>
+          <w:b/>
+          <w:bCs/>
+          <w:color w:val="1B3A5C"/>
+          <w:sz w:val="26"/>
+          <w:szCs w:val="26"/>
+        </w:rPr>
+        <w:t xml:space="preserve">8A. ADMIN PANEL (Dark Interface — Black Background, Light Text)</w:t>
+      </w:r>
+    </w:p>
+    <w:p>
+      <w:pPr>
+        <w:spacing w:before="80" w:after="80"/>
+      </w:pPr>
+      <w:r>
+        <w:rPr>
+          <w:rFonts w:ascii="Arial" w:cs="Arial" w:eastAsia="Arial" w:hAnsi="Arial"/>
+          <w:i w:val="false"/>
+          <w:iCs w:val="false"/>
+          <w:color w:val="333333"/>
+          <w:sz w:val="22"/>
+          <w:szCs w:val="22"/>
+        </w:rPr>
+        <w:t xml:space="preserve">The Admin Panel is the intelligence side. It presents data, metrics, and performance analysis. The candidate visits the Admin Panel when he wants to understand what is happening. It is the Inspinia dashboard heritage — dark background, light text, clean data visualization.</w:t>
       </w:r>
     </w:p>
     <w:p>
@@ -5409,6 +5442,166 @@
           <w:szCs w:val="22"/>
         </w:rPr>
         <w:t xml:space="preserve">AI has control over toggles with established protocols — but candidate stays in control and can override</w:t>
+      </w:r>
+    </w:p>
+    <w:p>
+      <w:pPr>
+        <w:pStyle w:val="Heading2"/>
+        <w:spacing w:before="300" w:after="150"/>
+      </w:pPr>
+      <w:r>
+        <w:rPr>
+          <w:rFonts w:ascii="Arial" w:cs="Arial" w:eastAsia="Arial" w:hAnsi="Arial"/>
+          <w:b/>
+          <w:bCs/>
+          <w:color w:val="1B3A5C"/>
+          <w:sz w:val="26"/>
+          <w:szCs w:val="26"/>
+        </w:rPr>
+        <w:t xml:space="preserve">8B. COMMAND CENTER (Light Interface — White Background, Dark Text)</w:t>
+      </w:r>
+    </w:p>
+    <w:p>
+      <w:pPr>
+        <w:spacing w:before="80" w:after="80"/>
+      </w:pPr>
+      <w:r>
+        <w:rPr>
+          <w:rFonts w:ascii="Arial" w:cs="Arial" w:eastAsia="Arial" w:hAnsi="Arial"/>
+          <w:i w:val="false"/>
+          <w:iCs w:val="false"/>
+          <w:color w:val="333333"/>
+          <w:sz w:val="22"/>
+          <w:szCs w:val="22"/>
+        </w:rPr>
+        <w:t xml:space="preserve">The Command Center is the action side. It is where the candidate DOES something — sends the email, calls the donor, launches the campaign, approves the text blast, deploys the volunteer team. Every button starts a process. Every click produces a result. White background, dark text, action-oriented layout.</w:t>
+      </w:r>
+    </w:p>
+    <w:p>
+      <w:pPr>
+        <w:pStyle w:val="ListParagraph"/>
+        <w:numPr>
+          <w:ilvl w:val="0"/>
+          <w:numId w:val="2"/>
+        </w:numPr>
+        <w:spacing w:before="40" w:after="40"/>
+      </w:pPr>
+      <w:r>
+        <w:rPr>
+          <w:rFonts w:ascii="Arial" w:cs="Arial" w:eastAsia="Arial" w:hAnsi="Arial"/>
+          <w:color w:val="333333"/>
+          <w:sz w:val="22"/>
+          <w:szCs w:val="22"/>
+        </w:rPr>
+        <w:t xml:space="preserve">Every element has a Call to Action button that starts a real process</w:t>
+      </w:r>
+    </w:p>
+    <w:p>
+      <w:pPr>
+        <w:pStyle w:val="ListParagraph"/>
+        <w:numPr>
+          <w:ilvl w:val="0"/>
+          <w:numId w:val="2"/>
+        </w:numPr>
+        <w:spacing w:before="40" w:after="40"/>
+      </w:pPr>
+      <w:r>
+        <w:rPr>
+          <w:rFonts w:ascii="Arial" w:cs="Arial" w:eastAsia="Arial" w:hAnsi="Arial"/>
+          <w:color w:val="333333"/>
+          <w:sz w:val="22"/>
+          <w:szCs w:val="22"/>
+        </w:rPr>
+        <w:t xml:space="preserve">AI Campaign Compose wizard accessible from every action point</w:t>
+      </w:r>
+    </w:p>
+    <w:p>
+      <w:pPr>
+        <w:pStyle w:val="ListParagraph"/>
+        <w:numPr>
+          <w:ilvl w:val="0"/>
+          <w:numId w:val="2"/>
+        </w:numPr>
+        <w:spacing w:before="40" w:after="40"/>
+      </w:pPr>
+      <w:r>
+        <w:rPr>
+          <w:rFonts w:ascii="Arial" w:cs="Arial" w:eastAsia="Arial" w:hAnsi="Arial"/>
+          <w:color w:val="333333"/>
+          <w:sz w:val="22"/>
+          <w:szCs w:val="22"/>
+        </w:rPr>
+        <w:t xml:space="preserve">One-click deploy for pre-built AI recommendations</w:t>
+      </w:r>
+    </w:p>
+    <w:p>
+      <w:pPr>
+        <w:pStyle w:val="ListParagraph"/>
+        <w:numPr>
+          <w:ilvl w:val="0"/>
+          <w:numId w:val="2"/>
+        </w:numPr>
+        <w:spacing w:before="40" w:after="40"/>
+      </w:pPr>
+      <w:r>
+        <w:rPr>
+          <w:rFonts w:ascii="Arial" w:cs="Arial" w:eastAsia="Arial" w:hAnsi="Arial"/>
+          <w:color w:val="333333"/>
+          <w:sz w:val="22"/>
+          <w:szCs w:val="22"/>
+        </w:rPr>
+        <w:t xml:space="preserve">Real-time feedback on every action taken</w:t>
+      </w:r>
+    </w:p>
+    <w:p>
+      <w:pPr>
+        <w:pStyle w:val="ListParagraph"/>
+        <w:numPr>
+          <w:ilvl w:val="0"/>
+          <w:numId w:val="2"/>
+        </w:numPr>
+        <w:spacing w:before="40" w:after="40"/>
+      </w:pPr>
+      <w:r>
+        <w:rPr>
+          <w:rFonts w:ascii="Arial" w:cs="Arial" w:eastAsia="Arial" w:hAnsi="Arial"/>
+          <w:color w:val="333333"/>
+          <w:sz w:val="22"/>
+          <w:szCs w:val="22"/>
+        </w:rPr>
+        <w:t xml:space="preserve">Links back to Admin Panel for detail when candidate wants to drill into the numbers</w:t>
+      </w:r>
+    </w:p>
+    <w:p>
+      <w:pPr>
+        <w:spacing w:before="80" w:after="80"/>
+      </w:pPr>
+      <w:r>
+        <w:rPr>
+          <w:rFonts w:ascii="Arial" w:cs="Arial" w:eastAsia="Arial" w:hAnsi="Arial"/>
+          <w:i w:val="false"/>
+          <w:iCs w:val="false"/>
+          <w:color w:val="333333"/>
+          <w:sz w:val="22"/>
+          <w:szCs w:val="22"/>
+        </w:rPr>
+        <w:t xml:space="preserve"/>
+      </w:r>
+    </w:p>
+    <w:p>
+      <w:pPr>
+        <w:spacing w:before="80" w:after="80"/>
+      </w:pPr>
+      <w:r>
+        <w:rPr>
+          <w:rFonts w:ascii="Arial" w:cs="Arial" w:eastAsia="Arial" w:hAnsi="Arial"/>
+          <w:i w:val="false"/>
+          <w:iCs w:val="false"/>
+          <w:color w:val="333333"/>
+          <w:sz w:val="22"/>
+          <w:szCs w:val="22"/>
+        </w:rPr>
+        <w:t xml:space="preserve">The candidate’s DEFAULT HOMEPAGE is the COMMAND CENTER. He lives on the light side. He visits the dark side when he wants to see the numbers. The platform always brings him back to action.</w:t>
       </w:r>
     </w:p>
     <w:p>
@@ -5430,7 +5623,7 @@
           <w:sz w:val="32"/>
           <w:szCs w:val="32"/>
         </w:rPr>
-        <w:t xml:space="preserve">9. PLATFORM ARCHITECTURE: UNIFIED MARKETING AUTOMATION</w:t>
+        <w:t xml:space="preserve">9. CAMPAIGN WIZARD — THE ENGINE OF THE PLATFORM</w:t>
       </w:r>
     </w:p>
     <w:p>
@@ -5446,39 +5639,7 @@
           <w:sz w:val="22"/>
           <w:szCs w:val="22"/>
         </w:rPr>
-        <w:t xml:space="preserve">BroyhillGOP follows the same architectural model as Microsoft Dynamics 365 and Ontraport — unified data layer, modular ecosystems, and marketing automation driving every interaction toward a common goal. The difference: Dynamics 365 is general-purpose enterprise CRM at $65-$200/seat/month requiring 6-12 months of consultant configuration. BroyhillGOP arrives pre-configured for Republican campaigns on Day 1.</w:t>
-      </w:r>
-    </w:p>
-    <w:p>
-      <w:pPr>
-        <w:spacing w:before="80" w:after="80"/>
-      </w:pPr>
-      <w:r>
-        <w:rPr>
-          <w:rFonts w:ascii="Arial" w:cs="Arial" w:eastAsia="Arial" w:hAnsi="Arial"/>
-          <w:i w:val="false"/>
-          <w:iCs w:val="false"/>
-          <w:color w:val="333333"/>
-          <w:sz w:val="22"/>
-          <w:szCs w:val="22"/>
-        </w:rPr>
-        <w:t xml:space="preserve"/>
-      </w:r>
-    </w:p>
-    <w:p>
-      <w:pPr>
-        <w:spacing w:before="80" w:after="80"/>
-      </w:pPr>
-      <w:r>
-        <w:rPr>
-          <w:rFonts w:ascii="Arial" w:cs="Arial" w:eastAsia="Arial" w:hAnsi="Arial"/>
-          <w:i w:val="false"/>
-          <w:iCs w:val="false"/>
-          <w:color w:val="333333"/>
-          <w:sz w:val="22"/>
-          <w:szCs w:val="22"/>
-        </w:rPr>
-        <w:t xml:space="preserve">The following capabilities are native to BroyhillGOP. They are not borrowed from other platforms — they are built into the 52-ecosystem architecture from the ground up:</w:t>
+        <w:t xml:space="preserve">The Campaign Wizard is the most important feature in BroyhillGOP. All the data, all the intelligence, all the donor profiles and volunteer lists mean nothing until the candidate actually sends something. The Campaign Wizard is where looking turns into doing.</w:t>
       </w:r>
     </w:p>
     <w:p>
@@ -5495,102 +5656,119 @@
           <w:sz w:val="26"/>
           <w:szCs w:val="26"/>
         </w:rPr>
-        <w:t xml:space="preserve">9A. Engagement &amp; Retention Automation</w:t>
-      </w:r>
-    </w:p>
-    <w:p>
-      <w:pPr>
-        <w:pStyle w:val="ListParagraph"/>
-        <w:numPr>
-          <w:ilvl w:val="0"/>
-          <w:numId w:val="2"/>
-        </w:numPr>
-        <w:spacing w:before="40" w:after="40"/>
-      </w:pPr>
-      <w:r>
-        <w:rPr>
-          <w:rFonts w:ascii="Arial" w:cs="Arial" w:eastAsia="Arial" w:hAnsi="Arial"/>
-          <w:color w:val="333333"/>
-          <w:sz w:val="22"/>
-          <w:szCs w:val="22"/>
-        </w:rPr>
-        <w:t xml:space="preserve">Daily Briefing Email — AI-generated morning summary of overnight activity, today’s priorities, and opponent moves</w:t>
-      </w:r>
-    </w:p>
-    <w:p>
-      <w:pPr>
-        <w:pStyle w:val="ListParagraph"/>
-        <w:numPr>
-          <w:ilvl w:val="0"/>
-          <w:numId w:val="2"/>
-        </w:numPr>
-        <w:spacing w:before="40" w:after="40"/>
-      </w:pPr>
-      <w:r>
-        <w:rPr>
-          <w:rFonts w:ascii="Arial" w:cs="Arial" w:eastAsia="Arial" w:hAnsi="Arial"/>
-          <w:color w:val="333333"/>
-          <w:sz w:val="22"/>
-          <w:szCs w:val="22"/>
-        </w:rPr>
-        <w:t xml:space="preserve">Mobile Push Notifications — real-time alerts for donations, urgent news, task reminders</w:t>
-      </w:r>
-    </w:p>
-    <w:p>
-      <w:pPr>
-        <w:pStyle w:val="ListParagraph"/>
-        <w:numPr>
-          <w:ilvl w:val="0"/>
-          <w:numId w:val="2"/>
-        </w:numPr>
-        <w:spacing w:before="40" w:after="40"/>
-      </w:pPr>
-      <w:r>
-        <w:rPr>
-          <w:rFonts w:ascii="Arial" w:cs="Arial" w:eastAsia="Arial" w:hAnsi="Arial"/>
-          <w:color w:val="333333"/>
-          <w:sz w:val="22"/>
-          <w:szCs w:val="22"/>
-        </w:rPr>
-        <w:t xml:space="preserve">Streak Counter — “You’ve logged in 14 days straight” gamification to maintain daily habit</w:t>
-      </w:r>
-    </w:p>
-    <w:p>
-      <w:pPr>
-        <w:pStyle w:val="ListParagraph"/>
-        <w:numPr>
-          <w:ilvl w:val="0"/>
-          <w:numId w:val="2"/>
-        </w:numPr>
-        <w:spacing w:before="40" w:after="40"/>
-      </w:pPr>
-      <w:r>
-        <w:rPr>
-          <w:rFonts w:ascii="Arial" w:cs="Arial" w:eastAsia="Arial" w:hAnsi="Arial"/>
-          <w:color w:val="333333"/>
-          <w:sz w:val="22"/>
-          <w:szCs w:val="22"/>
-        </w:rPr>
-        <w:t xml:space="preserve">Weekly Campaign Report Card — AI-graded A-F performance across fundraising, outreach, volunteer engagement, and news management</w:t>
-      </w:r>
-    </w:p>
-    <w:p>
-      <w:pPr>
-        <w:pStyle w:val="ListParagraph"/>
-        <w:numPr>
-          <w:ilvl w:val="0"/>
-          <w:numId w:val="2"/>
-        </w:numPr>
-        <w:spacing w:before="40" w:after="40"/>
-      </w:pPr>
-      <w:r>
-        <w:rPr>
-          <w:rFonts w:ascii="Arial" w:cs="Arial" w:eastAsia="Arial" w:hAnsi="Arial"/>
-          <w:color w:val="333333"/>
-          <w:sz w:val="22"/>
-          <w:szCs w:val="22"/>
-        </w:rPr>
-        <w:t xml:space="preserve">Achievement Badges — unlock badges for campaign milestones (first $10K raised, 100 volunteer hours, etc.)</w:t>
+        <w:t xml:space="preserve">9A. Three Operating Lanes</w:t>
+      </w:r>
+    </w:p>
+    <w:p>
+      <w:pPr>
+        <w:spacing w:before="80" w:after="80"/>
+      </w:pPr>
+      <w:r>
+        <w:rPr>
+          <w:rFonts w:ascii="Arial" w:cs="Arial" w:eastAsia="Arial" w:hAnsi="Arial"/>
+          <w:i w:val="false"/>
+          <w:iCs w:val="false"/>
+          <w:color w:val="333333"/>
+          <w:sz w:val="22"/>
+          <w:szCs w:val="22"/>
+        </w:rPr>
+        <w:t xml:space="preserve">Every Campaign Wizard presents three parallel lanes the candidate can choose from:</w:t>
+      </w:r>
+    </w:p>
+    <w:p>
+      <w:pPr>
+        <w:spacing w:before="200" w:after="100"/>
+      </w:pPr>
+      <w:r>
+        <w:rPr>
+          <w:rFonts w:ascii="Arial" w:cs="Arial" w:eastAsia="Arial" w:hAnsi="Arial"/>
+          <w:b/>
+          <w:bCs/>
+          <w:color w:val="333333"/>
+          <w:sz w:val="22"/>
+          <w:szCs w:val="22"/>
+        </w:rPr>
+        <w:t xml:space="preserve">Lane 1: CANDIDATE MANUAL</w:t>
+      </w:r>
+    </w:p>
+    <w:p>
+      <w:pPr>
+        <w:spacing w:before="80" w:after="80"/>
+      </w:pPr>
+      <w:r>
+        <w:rPr>
+          <w:rFonts w:ascii="Arial" w:cs="Arial" w:eastAsia="Arial" w:hAnsi="Arial"/>
+          <w:i w:val="false"/>
+          <w:iCs w:val="false"/>
+          <w:color w:val="333333"/>
+          <w:sz w:val="22"/>
+          <w:szCs w:val="22"/>
+        </w:rPr>
+        <w:t xml:space="preserve">The candidate builds the entire campaign himself. He selects the audience, writes the copy, chooses the channels, sets the schedule. Full control, no AI involvement. For the candidate who wants to do it his way.</w:t>
+      </w:r>
+    </w:p>
+    <w:p>
+      <w:pPr>
+        <w:spacing w:before="200" w:after="100"/>
+      </w:pPr>
+      <w:r>
+        <w:rPr>
+          <w:rFonts w:ascii="Arial" w:cs="Arial" w:eastAsia="Arial" w:hAnsi="Arial"/>
+          <w:b/>
+          <w:bCs/>
+          <w:color w:val="333333"/>
+          <w:sz w:val="22"/>
+          <w:szCs w:val="22"/>
+        </w:rPr>
+        <w:t xml:space="preserve">Lane 2: CANDIDATE MANUAL + AI SUPPORT</w:t>
+      </w:r>
+    </w:p>
+    <w:p>
+      <w:pPr>
+        <w:spacing w:before="80" w:after="80"/>
+      </w:pPr>
+      <w:r>
+        <w:rPr>
+          <w:rFonts w:ascii="Arial" w:cs="Arial" w:eastAsia="Arial" w:hAnsi="Arial"/>
+          <w:i w:val="false"/>
+          <w:iCs w:val="false"/>
+          <w:color w:val="333333"/>
+          <w:sz w:val="22"/>
+          <w:szCs w:val="22"/>
+        </w:rPr>
+        <w:t xml:space="preserve">The candidate builds the campaign with AI assisting at every stage. AI suggests headlines, copy, audience segments, channel selection, timing, and budget allocation. At every stage, the candidate sees the AI recommendation and clicks APPROVE or REJECT. Built-in revision process — candidate can modify any AI suggestion before proceeding to the next stage. This is the recommended lane for most candidates.</w:t>
+      </w:r>
+    </w:p>
+    <w:p>
+      <w:pPr>
+        <w:spacing w:before="200" w:after="100"/>
+      </w:pPr>
+      <w:r>
+        <w:rPr>
+          <w:rFonts w:ascii="Arial" w:cs="Arial" w:eastAsia="Arial" w:hAnsi="Arial"/>
+          <w:b/>
+          <w:bCs/>
+          <w:color w:val="333333"/>
+          <w:sz w:val="22"/>
+          <w:szCs w:val="22"/>
+        </w:rPr>
+        <w:t xml:space="preserve">Lane 3: ALL AI</w:t>
+      </w:r>
+    </w:p>
+    <w:p>
+      <w:pPr>
+        <w:spacing w:before="80" w:after="80"/>
+      </w:pPr>
+      <w:r>
+        <w:rPr>
+          <w:rFonts w:ascii="Arial" w:cs="Arial" w:eastAsia="Arial" w:hAnsi="Arial"/>
+          <w:i w:val="false"/>
+          <w:iCs w:val="false"/>
+          <w:color w:val="333333"/>
+          <w:sz w:val="22"/>
+          <w:szCs w:val="22"/>
+        </w:rPr>
+        <w:t xml:space="preserve">AI builds the entire campaign from start to finish based on the candidate’s profile, district analysis, donor intelligence, and campaign goals. The candidate reviews the complete campaign plan and clicks DEPLOY. For the candidate who trusts the platform and wants maximum speed.</w:t>
       </w:r>
     </w:p>
     <w:p>
@@ -5607,102 +5785,112 @@
           <w:sz w:val="26"/>
           <w:szCs w:val="26"/>
         </w:rPr>
-        <w:t xml:space="preserve">9B. Donor Cultivation Automation</w:t>
-      </w:r>
-    </w:p>
-    <w:p>
-      <w:pPr>
-        <w:pStyle w:val="ListParagraph"/>
-        <w:numPr>
-          <w:ilvl w:val="0"/>
-          <w:numId w:val="2"/>
-        </w:numPr>
-        <w:spacing w:before="40" w:after="40"/>
-      </w:pPr>
-      <w:r>
-        <w:rPr>
-          <w:rFonts w:ascii="Arial" w:cs="Arial" w:eastAsia="Arial" w:hAnsi="Arial"/>
-          <w:color w:val="333333"/>
-          <w:sz w:val="22"/>
-          <w:szCs w:val="22"/>
-        </w:rPr>
-        <w:t xml:space="preserve">Auto-generated Call Sheets — daily fundraising call list with suggested ask amounts, talking points, and donor context</w:t>
-      </w:r>
-    </w:p>
-    <w:p>
-      <w:pPr>
-        <w:pStyle w:val="ListParagraph"/>
-        <w:numPr>
-          <w:ilvl w:val="0"/>
-          <w:numId w:val="2"/>
-        </w:numPr>
-        <w:spacing w:before="40" w:after="40"/>
-      </w:pPr>
-      <w:r>
-        <w:rPr>
-          <w:rFonts w:ascii="Arial" w:cs="Arial" w:eastAsia="Arial" w:hAnsi="Arial"/>
-          <w:color w:val="333333"/>
-          <w:sz w:val="22"/>
-          <w:szCs w:val="22"/>
-        </w:rPr>
-        <w:t xml:space="preserve">Donor Relationship Timeline — visual journey map showing first contact through cultivation to solicitation</w:t>
-      </w:r>
-    </w:p>
-    <w:p>
-      <w:pPr>
-        <w:pStyle w:val="ListParagraph"/>
-        <w:numPr>
-          <w:ilvl w:val="0"/>
-          <w:numId w:val="2"/>
-        </w:numPr>
-        <w:spacing w:before="40" w:after="40"/>
-      </w:pPr>
-      <w:r>
-        <w:rPr>
-          <w:rFonts w:ascii="Arial" w:cs="Arial" w:eastAsia="Arial" w:hAnsi="Arial"/>
-          <w:color w:val="333333"/>
-          <w:sz w:val="22"/>
-          <w:szCs w:val="22"/>
-        </w:rPr>
-        <w:t xml:space="preserve">Donor Trigger Events — automated alerts when a donor’s stock goes up, gets promoted, sells property, or other wealth signals</w:t>
-      </w:r>
-    </w:p>
-    <w:p>
-      <w:pPr>
-        <w:pStyle w:val="ListParagraph"/>
-        <w:numPr>
-          <w:ilvl w:val="0"/>
-          <w:numId w:val="2"/>
-        </w:numPr>
-        <w:spacing w:before="40" w:after="40"/>
-      </w:pPr>
-      <w:r>
-        <w:rPr>
-          <w:rFonts w:ascii="Arial" w:cs="Arial" w:eastAsia="Arial" w:hAnsi="Arial"/>
-          <w:color w:val="333333"/>
-          <w:sz w:val="22"/>
-          <w:szCs w:val="22"/>
-        </w:rPr>
-        <w:t xml:space="preserve">Saved Recurring Donation Setup — one-click monthly giving enrollment with saved profiles</w:t>
-      </w:r>
-    </w:p>
-    <w:p>
-      <w:pPr>
-        <w:pStyle w:val="ListParagraph"/>
-        <w:numPr>
-          <w:ilvl w:val="0"/>
-          <w:numId w:val="2"/>
-        </w:numPr>
-        <w:spacing w:before="40" w:after="40"/>
-      </w:pPr>
-      <w:r>
-        <w:rPr>
-          <w:rFonts w:ascii="Arial" w:cs="Arial" w:eastAsia="Arial" w:hAnsi="Arial"/>
-          <w:color w:val="333333"/>
-          <w:sz w:val="22"/>
-          <w:szCs w:val="22"/>
-        </w:rPr>
-        <w:t xml:space="preserve">Peer-to-Peer Fundraising Pages — volunteers create personal fundraising pages with team leaderboards</w:t>
+        <w:t xml:space="preserve">9B. Three-Column Wizard Layout</w:t>
+      </w:r>
+    </w:p>
+    <w:p>
+      <w:pPr>
+        <w:spacing w:before="80" w:after="80"/>
+      </w:pPr>
+      <w:r>
+        <w:rPr>
+          <w:rFonts w:ascii="Arial" w:cs="Arial" w:eastAsia="Arial" w:hAnsi="Arial"/>
+          <w:i w:val="false"/>
+          <w:iCs w:val="false"/>
+          <w:color w:val="333333"/>
+          <w:sz w:val="22"/>
+          <w:szCs w:val="22"/>
+        </w:rPr>
+        <w:t xml:space="preserve">Every stage of the Campaign Wizard displays three columns side by side:</w:t>
+      </w:r>
+    </w:p>
+    <w:p>
+      <w:pPr>
+        <w:pStyle w:val="ListParagraph"/>
+        <w:numPr>
+          <w:ilvl w:val="0"/>
+          <w:numId w:val="2"/>
+        </w:numPr>
+        <w:spacing w:before="40" w:after="40"/>
+      </w:pPr>
+      <w:r>
+        <w:rPr>
+          <w:rFonts w:ascii="Arial" w:cs="Arial" w:eastAsia="Arial" w:hAnsi="Arial"/>
+          <w:color w:val="333333"/>
+          <w:sz w:val="22"/>
+          <w:szCs w:val="22"/>
+        </w:rPr>
+        <w:t xml:space="preserve">LEFT COLUMN — Candidate’s manual choices being built in real time as he makes selections</w:t>
+      </w:r>
+    </w:p>
+    <w:p>
+      <w:pPr>
+        <w:pStyle w:val="ListParagraph"/>
+        <w:numPr>
+          <w:ilvl w:val="0"/>
+          <w:numId w:val="2"/>
+        </w:numPr>
+        <w:spacing w:before="40" w:after="40"/>
+      </w:pPr>
+      <w:r>
+        <w:rPr>
+          <w:rFonts w:ascii="Arial" w:cs="Arial" w:eastAsia="Arial" w:hAnsi="Arial"/>
+          <w:color w:val="333333"/>
+          <w:sz w:val="22"/>
+          <w:szCs w:val="22"/>
+        </w:rPr>
+        <w:t xml:space="preserve">MIDDLE COLUMN — AI-Assisted preview with modification choices for approval or rejection at each decision point</w:t>
+      </w:r>
+    </w:p>
+    <w:p>
+      <w:pPr>
+        <w:pStyle w:val="ListParagraph"/>
+        <w:numPr>
+          <w:ilvl w:val="0"/>
+          <w:numId w:val="2"/>
+        </w:numPr>
+        <w:spacing w:before="40" w:after="40"/>
+      </w:pPr>
+      <w:r>
+        <w:rPr>
+          <w:rFonts w:ascii="Arial" w:cs="Arial" w:eastAsia="Arial" w:hAnsi="Arial"/>
+          <w:color w:val="333333"/>
+          <w:sz w:val="22"/>
+          <w:szCs w:val="22"/>
+        </w:rPr>
+        <w:t xml:space="preserve">RIGHT COLUMN — Running cost/benefit/variance tally that updates live as choices are made</w:t>
+      </w:r>
+    </w:p>
+    <w:p>
+      <w:pPr>
+        <w:spacing w:before="80" w:after="80"/>
+      </w:pPr>
+      <w:r>
+        <w:rPr>
+          <w:rFonts w:ascii="Arial" w:cs="Arial" w:eastAsia="Arial" w:hAnsi="Arial"/>
+          <w:i w:val="false"/>
+          <w:iCs w:val="false"/>
+          <w:color w:val="333333"/>
+          <w:sz w:val="22"/>
+          <w:szCs w:val="22"/>
+        </w:rPr>
+        <w:t xml:space="preserve"/>
+      </w:r>
+    </w:p>
+    <w:p>
+      <w:pPr>
+        <w:spacing w:before="80" w:after="80"/>
+      </w:pPr>
+      <w:r>
+        <w:rPr>
+          <w:rFonts w:ascii="Arial" w:cs="Arial" w:eastAsia="Arial" w:hAnsi="Arial"/>
+          <w:i w:val="false"/>
+          <w:iCs w:val="false"/>
+          <w:color w:val="333333"/>
+          <w:sz w:val="22"/>
+          <w:szCs w:val="22"/>
+        </w:rPr>
+        <w:t xml:space="preserve">Inside the right column, a smaller bumper lane on the far right displays the AI’s complete recommended campaign for constant comparison. The candidate can see at every stage how his manual choices compare to what AI would do. He can click ACCEPT on any AI recommendation to pull it into his manual build. This creates a machine learning feedback loop — AI learns from every acceptance and rejection.</w:t>
       </w:r>
     </w:p>
     <w:p>
@@ -5719,102 +5907,794 @@
           <w:sz w:val="26"/>
           <w:szCs w:val="26"/>
         </w:rPr>
-        <w:t xml:space="preserve">9C. Campaign Execution Automation</w:t>
-      </w:r>
-    </w:p>
-    <w:p>
-      <w:pPr>
-        <w:pStyle w:val="ListParagraph"/>
-        <w:numPr>
-          <w:ilvl w:val="0"/>
-          <w:numId w:val="2"/>
-        </w:numPr>
-        <w:spacing w:before="40" w:after="40"/>
-      </w:pPr>
-      <w:r>
-        <w:rPr>
-          <w:rFonts w:ascii="Arial" w:cs="Arial" w:eastAsia="Arial" w:hAnsi="Arial"/>
-          <w:color w:val="333333"/>
-          <w:sz w:val="22"/>
-          <w:szCs w:val="22"/>
-        </w:rPr>
-        <w:t xml:space="preserve">Drag-and-Drop Campaign Builder — visual kanban board for campaign tasks and milestones</w:t>
-      </w:r>
-    </w:p>
-    <w:p>
-      <w:pPr>
-        <w:pStyle w:val="ListParagraph"/>
-        <w:numPr>
-          <w:ilvl w:val="0"/>
-          <w:numId w:val="2"/>
-        </w:numPr>
-        <w:spacing w:before="40" w:after="40"/>
-      </w:pPr>
-      <w:r>
-        <w:rPr>
-          <w:rFonts w:ascii="Arial" w:cs="Arial" w:eastAsia="Arial" w:hAnsi="Arial"/>
-          <w:color w:val="333333"/>
-          <w:sz w:val="22"/>
-          <w:szCs w:val="22"/>
-        </w:rPr>
-        <w:t xml:space="preserve">Template-Based Message Builder — drag-and-drop email/SMS/social templates where candidate inserts variables</w:t>
-      </w:r>
-    </w:p>
-    <w:p>
-      <w:pPr>
-        <w:pStyle w:val="ListParagraph"/>
-        <w:numPr>
-          <w:ilvl w:val="0"/>
-          <w:numId w:val="2"/>
-        </w:numPr>
-        <w:spacing w:before="40" w:after="40"/>
-      </w:pPr>
-      <w:r>
-        <w:rPr>
-          <w:rFonts w:ascii="Arial" w:cs="Arial" w:eastAsia="Arial" w:hAnsi="Arial"/>
-          <w:color w:val="333333"/>
-          <w:sz w:val="22"/>
-          <w:szCs w:val="22"/>
-        </w:rPr>
-        <w:t xml:space="preserve">One-Click Design Studio — create event flyers, social graphics, and ads in under 5 minutes with guided AI templates</w:t>
-      </w:r>
-    </w:p>
-    <w:p>
-      <w:pPr>
-        <w:pStyle w:val="ListParagraph"/>
-        <w:numPr>
-          <w:ilvl w:val="0"/>
-          <w:numId w:val="2"/>
-        </w:numPr>
-        <w:spacing w:before="40" w:after="40"/>
-      </w:pPr>
-      <w:r>
-        <w:rPr>
-          <w:rFonts w:ascii="Arial" w:cs="Arial" w:eastAsia="Arial" w:hAnsi="Arial"/>
-          <w:color w:val="333333"/>
-          <w:sz w:val="22"/>
-          <w:szCs w:val="22"/>
-        </w:rPr>
-        <w:t xml:space="preserve">Interactive Action Buttons in Notifications — respond to alerts with inline buttons (Approve/Deny/Defer) without leaving notification</w:t>
-      </w:r>
-    </w:p>
-    <w:p>
-      <w:pPr>
-        <w:pStyle w:val="ListParagraph"/>
-        <w:numPr>
-          <w:ilvl w:val="0"/>
-          <w:numId w:val="2"/>
-        </w:numPr>
-        <w:spacing w:before="40" w:after="40"/>
-      </w:pPr>
-      <w:r>
-        <w:rPr>
-          <w:rFonts w:ascii="Arial" w:cs="Arial" w:eastAsia="Arial" w:hAnsi="Arial"/>
-          <w:color w:val="333333"/>
-          <w:sz w:val="22"/>
-          <w:szCs w:val="22"/>
-        </w:rPr>
-        <w:t xml:space="preserve">Color-Coded Urgency System — RED for urgent, GREEN for wins, YELLOW for pending, throughout the entire platform</w:t>
+        <w:t xml:space="preserve">9C. Campaign Wizard Stages</w:t>
+      </w:r>
+    </w:p>
+    <w:p>
+      <w:pPr>
+        <w:spacing w:before="200" w:after="100"/>
+      </w:pPr>
+      <w:r>
+        <w:rPr>
+          <w:rFonts w:ascii="Arial" w:cs="Arial" w:eastAsia="Arial" w:hAnsi="Arial"/>
+          <w:b/>
+          <w:bCs/>
+          <w:color w:val="333333"/>
+          <w:sz w:val="22"/>
+          <w:szCs w:val="22"/>
+        </w:rPr>
+        <w:t xml:space="preserve">STAGE 1: Campaign Questionnaire</w:t>
+      </w:r>
+    </w:p>
+    <w:p>
+      <w:pPr>
+        <w:spacing w:before="80" w:after="80"/>
+      </w:pPr>
+      <w:r>
+        <w:rPr>
+          <w:rFonts w:ascii="Arial" w:cs="Arial" w:eastAsia="Arial" w:hAnsi="Arial"/>
+          <w:i w:val="false"/>
+          <w:iCs w:val="false"/>
+          <w:color w:val="333333"/>
+          <w:sz w:val="22"/>
+          <w:szCs w:val="22"/>
+        </w:rPr>
+        <w:t xml:space="preserve">The candidate fills out the campaign definition form:</w:t>
+      </w:r>
+    </w:p>
+    <w:p>
+      <w:pPr>
+        <w:pStyle w:val="ListParagraph"/>
+        <w:numPr>
+          <w:ilvl w:val="0"/>
+          <w:numId w:val="2"/>
+        </w:numPr>
+        <w:spacing w:before="40" w:after="40"/>
+      </w:pPr>
+      <w:r>
+        <w:rPr>
+          <w:rFonts w:ascii="Arial" w:cs="Arial" w:eastAsia="Arial" w:hAnsi="Arial"/>
+          <w:color w:val="333333"/>
+          <w:sz w:val="22"/>
+          <w:szCs w:val="22"/>
+        </w:rPr>
+        <w:t xml:space="preserve">Campaign TITLE — free text field</w:t>
+      </w:r>
+    </w:p>
+    <w:p>
+      <w:pPr>
+        <w:pStyle w:val="ListParagraph"/>
+        <w:numPr>
+          <w:ilvl w:val="0"/>
+          <w:numId w:val="2"/>
+        </w:numPr>
+        <w:spacing w:before="40" w:after="40"/>
+      </w:pPr>
+      <w:r>
+        <w:rPr>
+          <w:rFonts w:ascii="Arial" w:cs="Arial" w:eastAsia="Arial" w:hAnsi="Arial"/>
+          <w:color w:val="333333"/>
+          <w:sz w:val="22"/>
+          <w:szCs w:val="22"/>
+        </w:rPr>
+        <w:t xml:space="preserve">PURPOSE — dropdown: Fundraiser, Meet &amp; Greet, Town Hall, Rally, Phone Bank, Door Knock, Press Event, Social Media Blitz, Newsletter, Endorsement Push, Voter Registration Drive, Debate Prep, Other</w:t>
+      </w:r>
+    </w:p>
+    <w:p>
+      <w:pPr>
+        <w:pStyle w:val="ListParagraph"/>
+        <w:numPr>
+          <w:ilvl w:val="0"/>
+          <w:numId w:val="2"/>
+        </w:numPr>
+        <w:spacing w:before="40" w:after="40"/>
+      </w:pPr>
+      <w:r>
+        <w:rPr>
+          <w:rFonts w:ascii="Arial" w:cs="Arial" w:eastAsia="Arial" w:hAnsi="Arial"/>
+          <w:color w:val="333333"/>
+          <w:sz w:val="22"/>
+          <w:szCs w:val="22"/>
+        </w:rPr>
+        <w:t xml:space="preserve">DATE — calendar picker with suggested optimal timing from AI</w:t>
+      </w:r>
+    </w:p>
+    <w:p>
+      <w:pPr>
+        <w:pStyle w:val="ListParagraph"/>
+        <w:numPr>
+          <w:ilvl w:val="0"/>
+          <w:numId w:val="2"/>
+        </w:numPr>
+        <w:spacing w:before="40" w:after="40"/>
+      </w:pPr>
+      <w:r>
+        <w:rPr>
+          <w:rFonts w:ascii="Arial" w:cs="Arial" w:eastAsia="Arial" w:hAnsi="Arial"/>
+          <w:color w:val="333333"/>
+          <w:sz w:val="22"/>
+          <w:szCs w:val="22"/>
+        </w:rPr>
+        <w:t xml:space="preserve">LOCATION — County, District, Zip Code (9-digit), or Virtual</w:t>
+      </w:r>
+    </w:p>
+    <w:p>
+      <w:pPr>
+        <w:pStyle w:val="ListParagraph"/>
+        <w:numPr>
+          <w:ilvl w:val="0"/>
+          <w:numId w:val="2"/>
+        </w:numPr>
+        <w:spacing w:before="40" w:after="40"/>
+      </w:pPr>
+      <w:r>
+        <w:rPr>
+          <w:rFonts w:ascii="Arial" w:cs="Arial" w:eastAsia="Arial" w:hAnsi="Arial"/>
+          <w:color w:val="333333"/>
+          <w:sz w:val="22"/>
+          <w:szCs w:val="22"/>
+        </w:rPr>
+        <w:t xml:space="preserve">GOAL: DONATION OBJECTIVE — dropdown: $100,000 / $75,000 / $50,000 / $25,000 / $10,000 / $5,000 / $2,500 / $1,000 / Custom</w:t>
+      </w:r>
+    </w:p>
+    <w:p>
+      <w:pPr>
+        <w:pStyle w:val="ListParagraph"/>
+        <w:numPr>
+          <w:ilvl w:val="0"/>
+          <w:numId w:val="2"/>
+        </w:numPr>
+        <w:spacing w:before="40" w:after="40"/>
+      </w:pPr>
+      <w:r>
+        <w:rPr>
+          <w:rFonts w:ascii="Arial" w:cs="Arial" w:eastAsia="Arial" w:hAnsi="Arial"/>
+          <w:color w:val="333333"/>
+          <w:sz w:val="22"/>
+          <w:szCs w:val="22"/>
+        </w:rPr>
+        <w:t xml:space="preserve">GOAL: ATTENDANCE — dropdown: 500 / 200 / 150 / 100 / 75 / 50 / 25 / 10 / Custom</w:t>
+      </w:r>
+    </w:p>
+    <w:p>
+      <w:pPr>
+        <w:pStyle w:val="ListParagraph"/>
+        <w:numPr>
+          <w:ilvl w:val="0"/>
+          <w:numId w:val="2"/>
+        </w:numPr>
+        <w:spacing w:before="40" w:after="40"/>
+      </w:pPr>
+      <w:r>
+        <w:rPr>
+          <w:rFonts w:ascii="Arial" w:cs="Arial" w:eastAsia="Arial" w:hAnsi="Arial"/>
+          <w:color w:val="333333"/>
+          <w:sz w:val="22"/>
+          <w:szCs w:val="22"/>
+        </w:rPr>
+        <w:t xml:space="preserve">AUDIENCE — checkboxes: Donors, Volunteers, Voters, Party Officials, Media, General Public</w:t>
+      </w:r>
+    </w:p>
+    <w:p>
+      <w:pPr>
+        <w:pStyle w:val="ListParagraph"/>
+        <w:numPr>
+          <w:ilvl w:val="0"/>
+          <w:numId w:val="2"/>
+        </w:numPr>
+        <w:spacing w:before="40" w:after="40"/>
+      </w:pPr>
+      <w:r>
+        <w:rPr>
+          <w:rFonts w:ascii="Arial" w:cs="Arial" w:eastAsia="Arial" w:hAnsi="Arial"/>
+          <w:color w:val="333333"/>
+          <w:sz w:val="22"/>
+          <w:szCs w:val="22"/>
+        </w:rPr>
+        <w:t xml:space="preserve">MICROSEGMENTS — subcategory filters: Tier 1-4 donors, issue-aligned, geographic, age bracket, giving capacity, affinity score, new vs. existing</w:t>
+      </w:r>
+    </w:p>
+    <w:p>
+      <w:pPr>
+        <w:pStyle w:val="ListParagraph"/>
+        <w:numPr>
+          <w:ilvl w:val="0"/>
+          <w:numId w:val="2"/>
+        </w:numPr>
+        <w:spacing w:before="40" w:after="40"/>
+      </w:pPr>
+      <w:r>
+        <w:rPr>
+          <w:rFonts w:ascii="Arial" w:cs="Arial" w:eastAsia="Arial" w:hAnsi="Arial"/>
+          <w:color w:val="333333"/>
+          <w:sz w:val="22"/>
+          <w:szCs w:val="22"/>
+        </w:rPr>
+        <w:t xml:space="preserve">BUDGET — dropdown with ranges plus custom field</w:t>
+      </w:r>
+    </w:p>
+    <w:p>
+      <w:pPr>
+        <w:pStyle w:val="ListParagraph"/>
+        <w:numPr>
+          <w:ilvl w:val="0"/>
+          <w:numId w:val="2"/>
+        </w:numPr>
+        <w:spacing w:before="40" w:after="40"/>
+      </w:pPr>
+      <w:r>
+        <w:rPr>
+          <w:rFonts w:ascii="Arial" w:cs="Arial" w:eastAsia="Arial" w:hAnsi="Arial"/>
+          <w:color w:val="333333"/>
+          <w:sz w:val="22"/>
+          <w:szCs w:val="22"/>
+        </w:rPr>
+        <w:t xml:space="preserve">OTHER — free text for special instructions</w:t>
+      </w:r>
+    </w:p>
+    <w:p>
+      <w:pPr>
+        <w:spacing w:before="200" w:after="100"/>
+      </w:pPr>
+      <w:r>
+        <w:rPr>
+          <w:rFonts w:ascii="Arial" w:cs="Arial" w:eastAsia="Arial" w:hAnsi="Arial"/>
+          <w:b/>
+          <w:bCs/>
+          <w:color w:val="333333"/>
+          <w:sz w:val="22"/>
+          <w:szCs w:val="22"/>
+        </w:rPr>
+        <w:t xml:space="preserve">STAGE 2: Select BroyhillGOP Arsenal</w:t>
+      </w:r>
+    </w:p>
+    <w:p>
+      <w:pPr>
+        <w:spacing w:before="80" w:after="80"/>
+      </w:pPr>
+      <w:r>
+        <w:rPr>
+          <w:rFonts w:ascii="Arial" w:cs="Arial" w:eastAsia="Arial" w:hAnsi="Arial"/>
+          <w:i w:val="false"/>
+          <w:iCs w:val="false"/>
+          <w:color w:val="333333"/>
+          <w:sz w:val="22"/>
+          <w:szCs w:val="22"/>
+        </w:rPr>
+        <w:t xml:space="preserve">The candidate selects which communication channels to deploy. Single channel or multi-channel orchestration:</w:t>
+      </w:r>
+    </w:p>
+    <w:p>
+      <w:pPr>
+        <w:pStyle w:val="ListParagraph"/>
+        <w:numPr>
+          <w:ilvl w:val="0"/>
+          <w:numId w:val="2"/>
+        </w:numPr>
+        <w:spacing w:before="40" w:after="40"/>
+      </w:pPr>
+      <w:r>
+        <w:rPr>
+          <w:rFonts w:ascii="Arial" w:cs="Arial" w:eastAsia="Arial" w:hAnsi="Arial"/>
+          <w:color w:val="333333"/>
+          <w:sz w:val="22"/>
+          <w:szCs w:val="22"/>
+        </w:rPr>
+        <w:t xml:space="preserve">Email Campaign</w:t>
+      </w:r>
+    </w:p>
+    <w:p>
+      <w:pPr>
+        <w:pStyle w:val="ListParagraph"/>
+        <w:numPr>
+          <w:ilvl w:val="0"/>
+          <w:numId w:val="2"/>
+        </w:numPr>
+        <w:spacing w:before="40" w:after="40"/>
+      </w:pPr>
+      <w:r>
+        <w:rPr>
+          <w:rFonts w:ascii="Arial" w:cs="Arial" w:eastAsia="Arial" w:hAnsi="Arial"/>
+          <w:color w:val="333333"/>
+          <w:sz w:val="22"/>
+          <w:szCs w:val="22"/>
+        </w:rPr>
+        <w:t xml:space="preserve">SMS / Text Blast</w:t>
+      </w:r>
+    </w:p>
+    <w:p>
+      <w:pPr>
+        <w:pStyle w:val="ListParagraph"/>
+        <w:numPr>
+          <w:ilvl w:val="0"/>
+          <w:numId w:val="2"/>
+        </w:numPr>
+        <w:spacing w:before="40" w:after="40"/>
+      </w:pPr>
+      <w:r>
+        <w:rPr>
+          <w:rFonts w:ascii="Arial" w:cs="Arial" w:eastAsia="Arial" w:hAnsi="Arial"/>
+          <w:color w:val="333333"/>
+          <w:sz w:val="22"/>
+          <w:szCs w:val="22"/>
+        </w:rPr>
+        <w:t xml:space="preserve">Print / Direct Mail</w:t>
+      </w:r>
+    </w:p>
+    <w:p>
+      <w:pPr>
+        <w:pStyle w:val="ListParagraph"/>
+        <w:numPr>
+          <w:ilvl w:val="0"/>
+          <w:numId w:val="2"/>
+        </w:numPr>
+        <w:spacing w:before="40" w:after="40"/>
+      </w:pPr>
+      <w:r>
+        <w:rPr>
+          <w:rFonts w:ascii="Arial" w:cs="Arial" w:eastAsia="Arial" w:hAnsi="Arial"/>
+          <w:color w:val="333333"/>
+          <w:sz w:val="22"/>
+          <w:szCs w:val="22"/>
+        </w:rPr>
+        <w:t xml:space="preserve">Call Center / Phone Bank</w:t>
+      </w:r>
+    </w:p>
+    <w:p>
+      <w:pPr>
+        <w:pStyle w:val="ListParagraph"/>
+        <w:numPr>
+          <w:ilvl w:val="0"/>
+          <w:numId w:val="2"/>
+        </w:numPr>
+        <w:spacing w:before="40" w:after="40"/>
+      </w:pPr>
+      <w:r>
+        <w:rPr>
+          <w:rFonts w:ascii="Arial" w:cs="Arial" w:eastAsia="Arial" w:hAnsi="Arial"/>
+          <w:color w:val="333333"/>
+          <w:sz w:val="22"/>
+          <w:szCs w:val="22"/>
+        </w:rPr>
+        <w:t xml:space="preserve">Ringless Voicemail (RVM)</w:t>
+      </w:r>
+    </w:p>
+    <w:p>
+      <w:pPr>
+        <w:pStyle w:val="ListParagraph"/>
+        <w:numPr>
+          <w:ilvl w:val="0"/>
+          <w:numId w:val="2"/>
+        </w:numPr>
+        <w:spacing w:before="40" w:after="40"/>
+      </w:pPr>
+      <w:r>
+        <w:rPr>
+          <w:rFonts w:ascii="Arial" w:cs="Arial" w:eastAsia="Arial" w:hAnsi="Arial"/>
+          <w:color w:val="333333"/>
+          <w:sz w:val="22"/>
+          <w:szCs w:val="22"/>
+        </w:rPr>
+        <w:t xml:space="preserve">AI Video Message</w:t>
+      </w:r>
+    </w:p>
+    <w:p>
+      <w:pPr>
+        <w:pStyle w:val="ListParagraph"/>
+        <w:numPr>
+          <w:ilvl w:val="0"/>
+          <w:numId w:val="2"/>
+        </w:numPr>
+        <w:spacing w:before="40" w:after="40"/>
+      </w:pPr>
+      <w:r>
+        <w:rPr>
+          <w:rFonts w:ascii="Arial" w:cs="Arial" w:eastAsia="Arial" w:hAnsi="Arial"/>
+          <w:color w:val="333333"/>
+          <w:sz w:val="22"/>
+          <w:szCs w:val="22"/>
+        </w:rPr>
+        <w:t xml:space="preserve">Social Media Campaign (Facebook, X, Instagram, Truth Social)</w:t>
+      </w:r>
+    </w:p>
+    <w:p>
+      <w:pPr>
+        <w:pStyle w:val="ListParagraph"/>
+        <w:numPr>
+          <w:ilvl w:val="0"/>
+          <w:numId w:val="2"/>
+        </w:numPr>
+        <w:spacing w:before="40" w:after="40"/>
+      </w:pPr>
+      <w:r>
+        <w:rPr>
+          <w:rFonts w:ascii="Arial" w:cs="Arial" w:eastAsia="Arial" w:hAnsi="Arial"/>
+          <w:color w:val="333333"/>
+          <w:sz w:val="22"/>
+          <w:szCs w:val="22"/>
+        </w:rPr>
+        <w:t xml:space="preserve">TV / Radio Ad Buy</w:t>
+      </w:r>
+    </w:p>
+    <w:p>
+      <w:pPr>
+        <w:pStyle w:val="ListParagraph"/>
+        <w:numPr>
+          <w:ilvl w:val="0"/>
+          <w:numId w:val="2"/>
+        </w:numPr>
+        <w:spacing w:before="40" w:after="40"/>
+      </w:pPr>
+      <w:r>
+        <w:rPr>
+          <w:rFonts w:ascii="Arial" w:cs="Arial" w:eastAsia="Arial" w:hAnsi="Arial"/>
+          <w:color w:val="333333"/>
+          <w:sz w:val="22"/>
+          <w:szCs w:val="22"/>
+        </w:rPr>
+        <w:t xml:space="preserve">Press Release / News Post</w:t>
+      </w:r>
+    </w:p>
+    <w:p>
+      <w:pPr>
+        <w:pStyle w:val="ListParagraph"/>
+        <w:numPr>
+          <w:ilvl w:val="0"/>
+          <w:numId w:val="2"/>
+        </w:numPr>
+        <w:spacing w:before="40" w:after="40"/>
+      </w:pPr>
+      <w:r>
+        <w:rPr>
+          <w:rFonts w:ascii="Arial" w:cs="Arial" w:eastAsia="Arial" w:hAnsi="Arial"/>
+          <w:color w:val="333333"/>
+          <w:sz w:val="22"/>
+          <w:szCs w:val="22"/>
+        </w:rPr>
+        <w:t xml:space="preserve">Newsletter</w:t>
+      </w:r>
+    </w:p>
+    <w:p>
+      <w:pPr>
+        <w:pStyle w:val="ListParagraph"/>
+        <w:numPr>
+          <w:ilvl w:val="0"/>
+          <w:numId w:val="2"/>
+        </w:numPr>
+        <w:spacing w:before="40" w:after="40"/>
+      </w:pPr>
+      <w:r>
+        <w:rPr>
+          <w:rFonts w:ascii="Arial" w:cs="Arial" w:eastAsia="Arial" w:hAnsi="Arial"/>
+          <w:color w:val="333333"/>
+          <w:sz w:val="22"/>
+          <w:szCs w:val="22"/>
+        </w:rPr>
+        <w:t xml:space="preserve">Peer-to-Peer Fundraising Page</w:t>
+      </w:r>
+    </w:p>
+    <w:p>
+      <w:pPr>
+        <w:pStyle w:val="ListParagraph"/>
+        <w:numPr>
+          <w:ilvl w:val="0"/>
+          <w:numId w:val="2"/>
+        </w:numPr>
+        <w:spacing w:before="40" w:after="40"/>
+      </w:pPr>
+      <w:r>
+        <w:rPr>
+          <w:rFonts w:ascii="Arial" w:cs="Arial" w:eastAsia="Arial" w:hAnsi="Arial"/>
+          <w:color w:val="333333"/>
+          <w:sz w:val="22"/>
+          <w:szCs w:val="22"/>
+        </w:rPr>
+        <w:t xml:space="preserve">Event Landing Page</w:t>
+      </w:r>
+    </w:p>
+    <w:p>
+      <w:pPr>
+        <w:spacing w:before="80" w:after="80"/>
+      </w:pPr>
+      <w:r>
+        <w:rPr>
+          <w:rFonts w:ascii="Arial" w:cs="Arial" w:eastAsia="Arial" w:hAnsi="Arial"/>
+          <w:i w:val="false"/>
+          <w:iCs w:val="false"/>
+          <w:color w:val="333333"/>
+          <w:sz w:val="22"/>
+          <w:szCs w:val="22"/>
+        </w:rPr>
+        <w:t xml:space="preserve"/>
+      </w:r>
+    </w:p>
+    <w:p>
+      <w:pPr>
+        <w:spacing w:before="80" w:after="80"/>
+      </w:pPr>
+      <w:r>
+        <w:rPr>
+          <w:rFonts w:ascii="Arial" w:cs="Arial" w:eastAsia="Arial" w:hAnsi="Arial"/>
+          <w:i w:val="false"/>
+          <w:iCs w:val="false"/>
+          <w:color w:val="333333"/>
+          <w:sz w:val="22"/>
+          <w:szCs w:val="22"/>
+        </w:rPr>
+        <w:t xml:space="preserve">For MULTI-CHANNEL: candidate picks 1-5+ channels. The wizard orchestrates the sequence, timing, and coordination across all selected channels. AI recommends optimal channel combinations based on campaign purpose and audience.</w:t>
+      </w:r>
+    </w:p>
+    <w:p>
+      <w:pPr>
+        <w:spacing w:before="200" w:after="100"/>
+      </w:pPr>
+      <w:r>
+        <w:rPr>
+          <w:rFonts w:ascii="Arial" w:cs="Arial" w:eastAsia="Arial" w:hAnsi="Arial"/>
+          <w:b/>
+          <w:bCs/>
+          <w:color w:val="333333"/>
+          <w:sz w:val="22"/>
+          <w:szCs w:val="22"/>
+        </w:rPr>
+        <w:t xml:space="preserve">STAGE 3: Ecosystem Command Centers</w:t>
+      </w:r>
+    </w:p>
+    <w:p>
+      <w:pPr>
+        <w:spacing w:before="80" w:after="80"/>
+      </w:pPr>
+      <w:r>
+        <w:rPr>
+          <w:rFonts w:ascii="Arial" w:cs="Arial" w:eastAsia="Arial" w:hAnsi="Arial"/>
+          <w:i w:val="false"/>
+          <w:iCs w:val="false"/>
+          <w:color w:val="333333"/>
+          <w:sz w:val="22"/>
+          <w:szCs w:val="22"/>
+        </w:rPr>
+        <w:t xml:space="preserve">Each selected channel opens its own Ecosystem Wizard Command Center specific to that channel. The candidate configures each channel independently:</w:t>
+      </w:r>
+    </w:p>
+    <w:p>
+      <w:pPr>
+        <w:pStyle w:val="ListParagraph"/>
+        <w:numPr>
+          <w:ilvl w:val="0"/>
+          <w:numId w:val="2"/>
+        </w:numPr>
+        <w:spacing w:before="40" w:after="40"/>
+      </w:pPr>
+      <w:r>
+        <w:rPr>
+          <w:rFonts w:ascii="Arial" w:cs="Arial" w:eastAsia="Arial" w:hAnsi="Arial"/>
+          <w:color w:val="333333"/>
+          <w:sz w:val="22"/>
+          <w:szCs w:val="22"/>
+        </w:rPr>
+        <w:t xml:space="preserve">Email → E30 Email Ecosystem Command Center (subject line, copy, template, send list, schedule, A/B test options)</w:t>
+      </w:r>
+    </w:p>
+    <w:p>
+      <w:pPr>
+        <w:pStyle w:val="ListParagraph"/>
+        <w:numPr>
+          <w:ilvl w:val="0"/>
+          <w:numId w:val="2"/>
+        </w:numPr>
+        <w:spacing w:before="40" w:after="40"/>
+      </w:pPr>
+      <w:r>
+        <w:rPr>
+          <w:rFonts w:ascii="Arial" w:cs="Arial" w:eastAsia="Arial" w:hAnsi="Arial"/>
+          <w:color w:val="333333"/>
+          <w:sz w:val="22"/>
+          <w:szCs w:val="22"/>
+        </w:rPr>
+        <w:t xml:space="preserve">SMS → E31 SMS Ecosystem Command Center (message, segment, opt-in compliance, send time)</w:t>
+      </w:r>
+    </w:p>
+    <w:p>
+      <w:pPr>
+        <w:pStyle w:val="ListParagraph"/>
+        <w:numPr>
+          <w:ilvl w:val="0"/>
+          <w:numId w:val="2"/>
+        </w:numPr>
+        <w:spacing w:before="40" w:after="40"/>
+      </w:pPr>
+      <w:r>
+        <w:rPr>
+          <w:rFonts w:ascii="Arial" w:cs="Arial" w:eastAsia="Arial" w:hAnsi="Arial"/>
+          <w:color w:val="333333"/>
+          <w:sz w:val="22"/>
+          <w:szCs w:val="22"/>
+        </w:rPr>
+        <w:t xml:space="preserve">Print → E33 Mail Ecosystem Command Center (design, mail list, postage class, drop date)</w:t>
+      </w:r>
+    </w:p>
+    <w:p>
+      <w:pPr>
+        <w:pStyle w:val="ListParagraph"/>
+        <w:numPr>
+          <w:ilvl w:val="0"/>
+          <w:numId w:val="2"/>
+        </w:numPr>
+        <w:spacing w:before="40" w:after="40"/>
+      </w:pPr>
+      <w:r>
+        <w:rPr>
+          <w:rFonts w:ascii="Arial" w:cs="Arial" w:eastAsia="Arial" w:hAnsi="Arial"/>
+          <w:color w:val="333333"/>
+          <w:sz w:val="22"/>
+          <w:szCs w:val="22"/>
+        </w:rPr>
+        <w:t xml:space="preserve">Phone → E32 Phone Ecosystem Command Center (script, call list, shift schedule, volunteer assignment)</w:t>
+      </w:r>
+    </w:p>
+    <w:p>
+      <w:pPr>
+        <w:pStyle w:val="ListParagraph"/>
+        <w:numPr>
+          <w:ilvl w:val="0"/>
+          <w:numId w:val="2"/>
+        </w:numPr>
+        <w:spacing w:before="40" w:after="40"/>
+      </w:pPr>
+      <w:r>
+        <w:rPr>
+          <w:rFonts w:ascii="Arial" w:cs="Arial" w:eastAsia="Arial" w:hAnsi="Arial"/>
+          <w:color w:val="333333"/>
+          <w:sz w:val="22"/>
+          <w:szCs w:val="22"/>
+        </w:rPr>
+        <w:t xml:space="preserve">RVM → E17 RVM Ecosystem Command Center (recording, target list, delivery window)</w:t>
+      </w:r>
+    </w:p>
+    <w:p>
+      <w:pPr>
+        <w:pStyle w:val="ListParagraph"/>
+        <w:numPr>
+          <w:ilvl w:val="0"/>
+          <w:numId w:val="2"/>
+        </w:numPr>
+        <w:spacing w:before="40" w:after="40"/>
+      </w:pPr>
+      <w:r>
+        <w:rPr>
+          <w:rFonts w:ascii="Arial" w:cs="Arial" w:eastAsia="Arial" w:hAnsi="Arial"/>
+          <w:color w:val="333333"/>
+          <w:sz w:val="22"/>
+          <w:szCs w:val="22"/>
+        </w:rPr>
+        <w:t xml:space="preserve">Video → E45 Video Ecosystem Command Center (AI video generation, personalization, distribution)</w:t>
+      </w:r>
+    </w:p>
+    <w:p>
+      <w:pPr>
+        <w:pStyle w:val="ListParagraph"/>
+        <w:numPr>
+          <w:ilvl w:val="0"/>
+          <w:numId w:val="2"/>
+        </w:numPr>
+        <w:spacing w:before="40" w:after="40"/>
+      </w:pPr>
+      <w:r>
+        <w:rPr>
+          <w:rFonts w:ascii="Arial" w:cs="Arial" w:eastAsia="Arial" w:hAnsi="Arial"/>
+          <w:color w:val="333333"/>
+          <w:sz w:val="22"/>
+          <w:szCs w:val="22"/>
+        </w:rPr>
+        <w:t xml:space="preserve">Social → E19 Social Ecosystem Command Center (platform selection, content, scheduling, ad budget)</w:t>
+      </w:r>
+    </w:p>
+    <w:p>
+      <w:pPr>
+        <w:pStyle w:val="ListParagraph"/>
+        <w:numPr>
+          <w:ilvl w:val="0"/>
+          <w:numId w:val="2"/>
+        </w:numPr>
+        <w:spacing w:before="40" w:after="40"/>
+      </w:pPr>
+      <w:r>
+        <w:rPr>
+          <w:rFonts w:ascii="Arial" w:cs="Arial" w:eastAsia="Arial" w:hAnsi="Arial"/>
+          <w:color w:val="333333"/>
+          <w:sz w:val="22"/>
+          <w:szCs w:val="22"/>
+        </w:rPr>
+        <w:t xml:space="preserve">TV/Radio → E16 Broadcast Ecosystem Command Center (spot selection, buy schedule, market targeting)</w:t>
+      </w:r>
+    </w:p>
+    <w:p>
+      <w:pPr>
+        <w:pStyle w:val="ListParagraph"/>
+        <w:numPr>
+          <w:ilvl w:val="0"/>
+          <w:numId w:val="2"/>
+        </w:numPr>
+        <w:spacing w:before="40" w:after="40"/>
+      </w:pPr>
+      <w:r>
+        <w:rPr>
+          <w:rFonts w:ascii="Arial" w:cs="Arial" w:eastAsia="Arial" w:hAnsi="Arial"/>
+          <w:color w:val="333333"/>
+          <w:sz w:val="22"/>
+          <w:szCs w:val="22"/>
+        </w:rPr>
+        <w:t xml:space="preserve">Newsletter → E08 Communications Ecosystem Command Center (content blocks, subscriber list, template)</w:t>
+      </w:r>
+    </w:p>
+    <w:p>
+      <w:pPr>
+        <w:pStyle w:val="ListParagraph"/>
+        <w:numPr>
+          <w:ilvl w:val="0"/>
+          <w:numId w:val="2"/>
+        </w:numPr>
+        <w:spacing w:before="40" w:after="40"/>
+      </w:pPr>
+      <w:r>
+        <w:rPr>
+          <w:rFonts w:ascii="Arial" w:cs="Arial" w:eastAsia="Arial" w:hAnsi="Arial"/>
+          <w:color w:val="333333"/>
+          <w:sz w:val="22"/>
+          <w:szCs w:val="22"/>
+        </w:rPr>
+        <w:t xml:space="preserve">P2P → E39 P2P Ecosystem Command Center (fundraiser page setup, volunteer recruiters, goals)</w:t>
+      </w:r>
+    </w:p>
+    <w:p>
+      <w:pPr>
+        <w:pStyle w:val="ListParagraph"/>
+        <w:numPr>
+          <w:ilvl w:val="0"/>
+          <w:numId w:val="2"/>
+        </w:numPr>
+        <w:spacing w:before="40" w:after="40"/>
+      </w:pPr>
+      <w:r>
+        <w:rPr>
+          <w:rFonts w:ascii="Arial" w:cs="Arial" w:eastAsia="Arial" w:hAnsi="Arial"/>
+          <w:color w:val="333333"/>
+          <w:sz w:val="22"/>
+          <w:szCs w:val="22"/>
+        </w:rPr>
+        <w:t xml:space="preserve">Events → E34/E37 Events Ecosystem Command Center (venue, RSVP, agenda, logistics)</w:t>
+      </w:r>
+    </w:p>
+    <w:p>
+      <w:pPr>
+        <w:spacing w:before="80" w:after="80"/>
+      </w:pPr>
+      <w:r>
+        <w:rPr>
+          <w:rFonts w:ascii="Arial" w:cs="Arial" w:eastAsia="Arial" w:hAnsi="Arial"/>
+          <w:i w:val="false"/>
+          <w:iCs w:val="false"/>
+          <w:color w:val="333333"/>
+          <w:sz w:val="22"/>
+          <w:szCs w:val="22"/>
+        </w:rPr>
+        <w:t xml:space="preserve"/>
+      </w:r>
+    </w:p>
+    <w:p>
+      <w:pPr>
+        <w:spacing w:before="80" w:after="80"/>
+      </w:pPr>
+      <w:r>
+        <w:rPr>
+          <w:rFonts w:ascii="Arial" w:cs="Arial" w:eastAsia="Arial" w:hAnsi="Arial"/>
+          <w:i w:val="false"/>
+          <w:iCs w:val="false"/>
+          <w:color w:val="333333"/>
+          <w:sz w:val="22"/>
+          <w:szCs w:val="22"/>
+        </w:rPr>
+        <w:t xml:space="preserve">Each Ecosystem Command Center follows the same three-column layout (Manual | AI Preview | Cost Tally) with channel-specific options. The three-lane choice (Manual / AI-Assisted / All AI) carries through to each channel.</w:t>
       </w:r>
     </w:p>
     <w:p>
@@ -5831,83 +6711,175 @@
           <w:sz w:val="26"/>
           <w:szCs w:val="26"/>
         </w:rPr>
-        <w:t xml:space="preserve">9D. Field Operations Automation</w:t>
-      </w:r>
-    </w:p>
-    <w:p>
-      <w:pPr>
-        <w:pStyle w:val="ListParagraph"/>
-        <w:numPr>
-          <w:ilvl w:val="0"/>
-          <w:numId w:val="2"/>
-        </w:numPr>
-        <w:spacing w:before="40" w:after="40"/>
-      </w:pPr>
-      <w:r>
-        <w:rPr>
-          <w:rFonts w:ascii="Arial" w:cs="Arial" w:eastAsia="Arial" w:hAnsi="Arial"/>
-          <w:color w:val="333333"/>
-          <w:sz w:val="22"/>
-          <w:szCs w:val="22"/>
-        </w:rPr>
-        <w:t xml:space="preserve">Walk Plan Map Visualization — volunteers see their canvassing turf on a map with remaining doors highlighted</w:t>
-      </w:r>
-    </w:p>
-    <w:p>
-      <w:pPr>
-        <w:pStyle w:val="ListParagraph"/>
-        <w:numPr>
-          <w:ilvl w:val="0"/>
-          <w:numId w:val="2"/>
-        </w:numPr>
-        <w:spacing w:before="40" w:after="40"/>
-      </w:pPr>
-      <w:r>
-        <w:rPr>
-          <w:rFonts w:ascii="Arial" w:cs="Arial" w:eastAsia="Arial" w:hAnsi="Arial"/>
-          <w:color w:val="333333"/>
-          <w:sz w:val="22"/>
-          <w:szCs w:val="22"/>
-        </w:rPr>
-        <w:t xml:space="preserve">Mobile Canvassing Sync — field data captured on phones syncs instantly to master database</w:t>
-      </w:r>
-    </w:p>
-    <w:p>
-      <w:pPr>
-        <w:pStyle w:val="ListParagraph"/>
-        <w:numPr>
-          <w:ilvl w:val="0"/>
-          <w:numId w:val="2"/>
-        </w:numPr>
-        <w:spacing w:before="40" w:after="40"/>
-      </w:pPr>
-      <w:r>
-        <w:rPr>
-          <w:rFonts w:ascii="Arial" w:cs="Arial" w:eastAsia="Arial" w:hAnsi="Arial"/>
-          <w:color w:val="333333"/>
-          <w:sz w:val="22"/>
-          <w:szCs w:val="22"/>
-        </w:rPr>
-        <w:t xml:space="preserve">Volunteer Leaderboard — top phone bankers, canvassers, and fundraisers with weekly rankings and prizes</w:t>
-      </w:r>
-    </w:p>
-    <w:p>
-      <w:pPr>
-        <w:pStyle w:val="ListParagraph"/>
-        <w:numPr>
-          <w:ilvl w:val="0"/>
-          <w:numId w:val="2"/>
-        </w:numPr>
-        <w:spacing w:before="40" w:after="40"/>
-      </w:pPr>
-      <w:r>
-        <w:rPr>
-          <w:rFonts w:ascii="Arial" w:cs="Arial" w:eastAsia="Arial" w:hAnsi="Arial"/>
-          <w:color w:val="333333"/>
-          <w:sz w:val="22"/>
-          <w:szCs w:val="22"/>
-        </w:rPr>
-        <w:t xml:space="preserve">Smart Reminder Escalation — if critical tasks are missed, auto-notify campaign manager after 2 hours, then again at 4 hours</w:t>
+        <w:t xml:space="preserve">9D. Final Checkout and Deploy</w:t>
+      </w:r>
+    </w:p>
+    <w:p>
+      <w:pPr>
+        <w:spacing w:before="80" w:after="80"/>
+      </w:pPr>
+      <w:r>
+        <w:rPr>
+          <w:rFonts w:ascii="Arial" w:cs="Arial" w:eastAsia="Arial" w:hAnsi="Arial"/>
+          <w:i w:val="false"/>
+          <w:iCs w:val="false"/>
+          <w:color w:val="333333"/>
+          <w:sz w:val="22"/>
+          <w:szCs w:val="22"/>
+        </w:rPr>
+        <w:t xml:space="preserve">After all channels are configured, the wizard presents a final review page:</w:t>
+      </w:r>
+    </w:p>
+    <w:p>
+      <w:pPr>
+        <w:pStyle w:val="ListParagraph"/>
+        <w:numPr>
+          <w:ilvl w:val="0"/>
+          <w:numId w:val="2"/>
+        </w:numPr>
+        <w:spacing w:before="40" w:after="40"/>
+      </w:pPr>
+      <w:r>
+        <w:rPr>
+          <w:rFonts w:ascii="Arial" w:cs="Arial" w:eastAsia="Arial" w:hAnsi="Arial"/>
+          <w:color w:val="333333"/>
+          <w:sz w:val="22"/>
+          <w:szCs w:val="22"/>
+        </w:rPr>
+        <w:t xml:space="preserve">Complete campaign summary across all channels</w:t>
+      </w:r>
+    </w:p>
+    <w:p>
+      <w:pPr>
+        <w:pStyle w:val="ListParagraph"/>
+        <w:numPr>
+          <w:ilvl w:val="0"/>
+          <w:numId w:val="2"/>
+        </w:numPr>
+        <w:spacing w:before="40" w:after="40"/>
+      </w:pPr>
+      <w:r>
+        <w:rPr>
+          <w:rFonts w:ascii="Arial" w:cs="Arial" w:eastAsia="Arial" w:hAnsi="Arial"/>
+          <w:color w:val="333333"/>
+          <w:sz w:val="22"/>
+          <w:szCs w:val="22"/>
+        </w:rPr>
+        <w:t xml:space="preserve">Total budget with line-item breakdown per channel</w:t>
+      </w:r>
+    </w:p>
+    <w:p>
+      <w:pPr>
+        <w:pStyle w:val="ListParagraph"/>
+        <w:numPr>
+          <w:ilvl w:val="0"/>
+          <w:numId w:val="2"/>
+        </w:numPr>
+        <w:spacing w:before="40" w:after="40"/>
+      </w:pPr>
+      <w:r>
+        <w:rPr>
+          <w:rFonts w:ascii="Arial" w:cs="Arial" w:eastAsia="Arial" w:hAnsi="Arial"/>
+          <w:color w:val="333333"/>
+          <w:sz w:val="22"/>
+          <w:szCs w:val="22"/>
+        </w:rPr>
+        <w:t xml:space="preserve">Projected reach and response rates (AI-estimated)</w:t>
+      </w:r>
+    </w:p>
+    <w:p>
+      <w:pPr>
+        <w:pStyle w:val="ListParagraph"/>
+        <w:numPr>
+          <w:ilvl w:val="0"/>
+          <w:numId w:val="2"/>
+        </w:numPr>
+        <w:spacing w:before="40" w:after="40"/>
+      </w:pPr>
+      <w:r>
+        <w:rPr>
+          <w:rFonts w:ascii="Arial" w:cs="Arial" w:eastAsia="Arial" w:hAnsi="Arial"/>
+          <w:color w:val="333333"/>
+          <w:sz w:val="22"/>
+          <w:szCs w:val="22"/>
+        </w:rPr>
+        <w:t xml:space="preserve">Timeline showing deployment sequence across channels</w:t>
+      </w:r>
+    </w:p>
+    <w:p>
+      <w:pPr>
+        <w:pStyle w:val="ListParagraph"/>
+        <w:numPr>
+          <w:ilvl w:val="0"/>
+          <w:numId w:val="2"/>
+        </w:numPr>
+        <w:spacing w:before="40" w:after="40"/>
+      </w:pPr>
+      <w:r>
+        <w:rPr>
+          <w:rFonts w:ascii="Arial" w:cs="Arial" w:eastAsia="Arial" w:hAnsi="Arial"/>
+          <w:color w:val="333333"/>
+          <w:sz w:val="22"/>
+          <w:szCs w:val="22"/>
+        </w:rPr>
+        <w:t xml:space="preserve">Side-by-side comparison: Candidate’s build vs. AI’s recommended build</w:t>
+      </w:r>
+    </w:p>
+    <w:p>
+      <w:pPr>
+        <w:pStyle w:val="ListParagraph"/>
+        <w:numPr>
+          <w:ilvl w:val="0"/>
+          <w:numId w:val="2"/>
+        </w:numPr>
+        <w:spacing w:before="40" w:after="40"/>
+      </w:pPr>
+      <w:r>
+        <w:rPr>
+          <w:rFonts w:ascii="Arial" w:cs="Arial" w:eastAsia="Arial" w:hAnsi="Arial"/>
+          <w:color w:val="333333"/>
+          <w:sz w:val="22"/>
+          <w:szCs w:val="22"/>
+        </w:rPr>
+        <w:t xml:space="preserve">One-click DEPLOY button to launch the entire multi-channel campaign</w:t>
+      </w:r>
+    </w:p>
+    <w:p>
+      <w:pPr>
+        <w:pStyle w:val="ListParagraph"/>
+        <w:numPr>
+          <w:ilvl w:val="0"/>
+          <w:numId w:val="2"/>
+        </w:numPr>
+        <w:spacing w:before="40" w:after="40"/>
+      </w:pPr>
+      <w:r>
+        <w:rPr>
+          <w:rFonts w:ascii="Arial" w:cs="Arial" w:eastAsia="Arial" w:hAnsi="Arial"/>
+          <w:color w:val="333333"/>
+          <w:sz w:val="22"/>
+          <w:szCs w:val="22"/>
+        </w:rPr>
+        <w:t xml:space="preserve">SAVE AS DRAFT to continue editing later</w:t>
+      </w:r>
+    </w:p>
+    <w:p>
+      <w:pPr>
+        <w:pStyle w:val="ListParagraph"/>
+        <w:numPr>
+          <w:ilvl w:val="0"/>
+          <w:numId w:val="2"/>
+        </w:numPr>
+        <w:spacing w:before="40" w:after="40"/>
+      </w:pPr>
+      <w:r>
+        <w:rPr>
+          <w:rFonts w:ascii="Arial" w:cs="Arial" w:eastAsia="Arial" w:hAnsi="Arial"/>
+          <w:color w:val="333333"/>
+          <w:sz w:val="22"/>
+          <w:szCs w:val="22"/>
+        </w:rPr>
+        <w:t xml:space="preserve">SCHEDULE for future deployment with calendar picker</w:t>
       </w:r>
     </w:p>
     <w:p>
@@ -5924,83 +6896,61 @@
           <w:sz w:val="26"/>
           <w:szCs w:val="26"/>
         </w:rPr>
-        <w:t xml:space="preserve">9E. Intelligence &amp; Decision Automation</w:t>
-      </w:r>
-    </w:p>
-    <w:p>
-      <w:pPr>
-        <w:pStyle w:val="ListParagraph"/>
-        <w:numPr>
-          <w:ilvl w:val="0"/>
-          <w:numId w:val="2"/>
-        </w:numPr>
-        <w:spacing w:before="40" w:after="40"/>
-      </w:pPr>
-      <w:r>
-        <w:rPr>
-          <w:rFonts w:ascii="Arial" w:cs="Arial" w:eastAsia="Arial" w:hAnsi="Arial"/>
-          <w:color w:val="333333"/>
-          <w:sz w:val="22"/>
-          <w:szCs w:val="22"/>
-        </w:rPr>
-        <w:t xml:space="preserve">Customizable Dashboard Filters — candidate can filter any view by date range, geography, donor tier, issue, and export results</w:t>
-      </w:r>
-    </w:p>
-    <w:p>
-      <w:pPr>
-        <w:pStyle w:val="ListParagraph"/>
-        <w:numPr>
-          <w:ilvl w:val="0"/>
-          <w:numId w:val="2"/>
-        </w:numPr>
-        <w:spacing w:before="40" w:after="40"/>
-      </w:pPr>
-      <w:r>
-        <w:rPr>
-          <w:rFonts w:ascii="Arial" w:cs="Arial" w:eastAsia="Arial" w:hAnsi="Arial"/>
-          <w:color w:val="333333"/>
-          <w:sz w:val="22"/>
-          <w:szCs w:val="22"/>
-        </w:rPr>
-        <w:t xml:space="preserve">Bulk Actions from Dashboard — mass email, bulk status update, group assignment directly from filtered views</w:t>
-      </w:r>
-    </w:p>
-    <w:p>
-      <w:pPr>
-        <w:pStyle w:val="ListParagraph"/>
-        <w:numPr>
-          <w:ilvl w:val="0"/>
-          <w:numId w:val="2"/>
-        </w:numPr>
-        <w:spacing w:before="40" w:after="40"/>
-      </w:pPr>
-      <w:r>
-        <w:rPr>
-          <w:rFonts w:ascii="Arial" w:cs="Arial" w:eastAsia="Arial" w:hAnsi="Arial"/>
-          <w:color w:val="333333"/>
-          <w:sz w:val="22"/>
-          <w:szCs w:val="22"/>
-        </w:rPr>
-        <w:t xml:space="preserve">Citation-Backed Intelligence — every AI recommendation includes clickable source links so candidate can verify claims</w:t>
-      </w:r>
-    </w:p>
-    <w:p>
-      <w:pPr>
-        <w:pStyle w:val="ListParagraph"/>
-        <w:numPr>
-          <w:ilvl w:val="0"/>
-          <w:numId w:val="2"/>
-        </w:numPr>
-        <w:spacing w:before="40" w:after="40"/>
-      </w:pPr>
-      <w:r>
-        <w:rPr>
-          <w:rFonts w:ascii="Arial" w:cs="Arial" w:eastAsia="Arial" w:hAnsi="Arial"/>
-          <w:color w:val="333333"/>
-          <w:sz w:val="22"/>
-          <w:szCs w:val="22"/>
-        </w:rPr>
-        <w:t xml:space="preserve">Predictive Win Probability — machine learning model estimating win probability based on fundraising pace, volunteer activity, polling, and historical comparables</w:t>
+        <w:t xml:space="preserve">9E. Every Ecosystem Has Its Own Campaign Wizard</w:t>
+      </w:r>
+    </w:p>
+    <w:p>
+      <w:pPr>
+        <w:spacing w:before="80" w:after="80"/>
+      </w:pPr>
+      <w:r>
+        <w:rPr>
+          <w:rFonts w:ascii="Arial" w:cs="Arial" w:eastAsia="Arial" w:hAnsi="Arial"/>
+          <w:i w:val="false"/>
+          <w:iCs w:val="false"/>
+          <w:color w:val="333333"/>
+          <w:sz w:val="22"/>
+          <w:szCs w:val="22"/>
+        </w:rPr>
+        <w:t xml:space="preserve">The main homepage Campaign Wizard orchestrates across all ecosystems. But every individual ecosystem ALSO has its own dedicated Campaign Wizard accessible from that ecosystem’s Command Center. These ecosystem-specific wizards are pre-configured for that channel’s options and can be launched independently for quick single-channel campaigns. The AI Campaign Compose link appears at every action point throughout the platform where a communication opportunity exists.</w:t>
+      </w:r>
+    </w:p>
+    <w:p>
+      <w:r>
+        <w:br w:type="page"/>
+      </w:r>
+    </w:p>
+    <w:p>
+      <w:pPr>
+        <w:pStyle w:val="Heading1"/>
+        <w:spacing w:before="400" w:after="200"/>
+      </w:pPr>
+      <w:r>
+        <w:rPr>
+          <w:rFonts w:ascii="Arial" w:cs="Arial" w:eastAsia="Arial" w:hAnsi="Arial"/>
+          <w:b/>
+          <w:bCs/>
+          <w:color w:val="1B3A5C"/>
+          <w:sz w:val="32"/>
+          <w:szCs w:val="32"/>
+        </w:rPr>
+        <w:t xml:space="preserve">10. PLATFORM ARCHITECTURE: UNIFIED MARKETING AUTOMATION</w:t>
+      </w:r>
+    </w:p>
+    <w:p>
+      <w:pPr>
+        <w:spacing w:before="80" w:after="80"/>
+      </w:pPr>
+      <w:r>
+        <w:rPr>
+          <w:rFonts w:ascii="Arial" w:cs="Arial" w:eastAsia="Arial" w:hAnsi="Arial"/>
+          <w:i w:val="false"/>
+          <w:iCs w:val="false"/>
+          <w:color w:val="333333"/>
+          <w:sz w:val="22"/>
+          <w:szCs w:val="22"/>
+        </w:rPr>
+        <w:t xml:space="preserve">BroyhillGOP is built on the unified marketing automation model — one data layer, modular ecosystems, and every interaction driving toward a common goal: win the election. The following capabilities are native to the platform, built into the 52-ecosystem architecture from the ground up:</w:t>
       </w:r>
     </w:p>
     <w:p>
@@ -6017,7 +6967,529 @@
           <w:sz w:val="26"/>
           <w:szCs w:val="26"/>
         </w:rPr>
-        <w:t xml:space="preserve">9F. Where BroyhillGOP Exceeds Dynamics 365 and Ontraport</w:t>
+        <w:t xml:space="preserve">10A. Engagement &amp; Retention Automation</w:t>
+      </w:r>
+    </w:p>
+    <w:p>
+      <w:pPr>
+        <w:pStyle w:val="ListParagraph"/>
+        <w:numPr>
+          <w:ilvl w:val="0"/>
+          <w:numId w:val="2"/>
+        </w:numPr>
+        <w:spacing w:before="40" w:after="40"/>
+      </w:pPr>
+      <w:r>
+        <w:rPr>
+          <w:rFonts w:ascii="Arial" w:cs="Arial" w:eastAsia="Arial" w:hAnsi="Arial"/>
+          <w:color w:val="333333"/>
+          <w:sz w:val="22"/>
+          <w:szCs w:val="22"/>
+        </w:rPr>
+        <w:t xml:space="preserve">Daily Briefing Email — AI-generated morning summary of overnight activity, today’s priorities, and opponent moves</w:t>
+      </w:r>
+    </w:p>
+    <w:p>
+      <w:pPr>
+        <w:pStyle w:val="ListParagraph"/>
+        <w:numPr>
+          <w:ilvl w:val="0"/>
+          <w:numId w:val="2"/>
+        </w:numPr>
+        <w:spacing w:before="40" w:after="40"/>
+      </w:pPr>
+      <w:r>
+        <w:rPr>
+          <w:rFonts w:ascii="Arial" w:cs="Arial" w:eastAsia="Arial" w:hAnsi="Arial"/>
+          <w:color w:val="333333"/>
+          <w:sz w:val="22"/>
+          <w:szCs w:val="22"/>
+        </w:rPr>
+        <w:t xml:space="preserve">Mobile Push Notifications — real-time alerts for donations, urgent news, task reminders</w:t>
+      </w:r>
+    </w:p>
+    <w:p>
+      <w:pPr>
+        <w:pStyle w:val="ListParagraph"/>
+        <w:numPr>
+          <w:ilvl w:val="0"/>
+          <w:numId w:val="2"/>
+        </w:numPr>
+        <w:spacing w:before="40" w:after="40"/>
+      </w:pPr>
+      <w:r>
+        <w:rPr>
+          <w:rFonts w:ascii="Arial" w:cs="Arial" w:eastAsia="Arial" w:hAnsi="Arial"/>
+          <w:color w:val="333333"/>
+          <w:sz w:val="22"/>
+          <w:szCs w:val="22"/>
+        </w:rPr>
+        <w:t xml:space="preserve">Streak Counter — “You’ve logged in 14 days straight” gamification to maintain daily habit</w:t>
+      </w:r>
+    </w:p>
+    <w:p>
+      <w:pPr>
+        <w:pStyle w:val="ListParagraph"/>
+        <w:numPr>
+          <w:ilvl w:val="0"/>
+          <w:numId w:val="2"/>
+        </w:numPr>
+        <w:spacing w:before="40" w:after="40"/>
+      </w:pPr>
+      <w:r>
+        <w:rPr>
+          <w:rFonts w:ascii="Arial" w:cs="Arial" w:eastAsia="Arial" w:hAnsi="Arial"/>
+          <w:color w:val="333333"/>
+          <w:sz w:val="22"/>
+          <w:szCs w:val="22"/>
+        </w:rPr>
+        <w:t xml:space="preserve">Weekly Campaign Report Card — AI-graded A-F performance across fundraising, outreach, volunteer engagement, and news management</w:t>
+      </w:r>
+    </w:p>
+    <w:p>
+      <w:pPr>
+        <w:pStyle w:val="ListParagraph"/>
+        <w:numPr>
+          <w:ilvl w:val="0"/>
+          <w:numId w:val="2"/>
+        </w:numPr>
+        <w:spacing w:before="40" w:after="40"/>
+      </w:pPr>
+      <w:r>
+        <w:rPr>
+          <w:rFonts w:ascii="Arial" w:cs="Arial" w:eastAsia="Arial" w:hAnsi="Arial"/>
+          <w:color w:val="333333"/>
+          <w:sz w:val="22"/>
+          <w:szCs w:val="22"/>
+        </w:rPr>
+        <w:t xml:space="preserve">Achievement Badges — unlock badges for campaign milestones (first $10K raised, 100 volunteer hours, etc.)</w:t>
+      </w:r>
+    </w:p>
+    <w:p>
+      <w:pPr>
+        <w:pStyle w:val="Heading2"/>
+        <w:spacing w:before="300" w:after="150"/>
+      </w:pPr>
+      <w:r>
+        <w:rPr>
+          <w:rFonts w:ascii="Arial" w:cs="Arial" w:eastAsia="Arial" w:hAnsi="Arial"/>
+          <w:b/>
+          <w:bCs/>
+          <w:color w:val="1B3A5C"/>
+          <w:sz w:val="26"/>
+          <w:szCs w:val="26"/>
+        </w:rPr>
+        <w:t xml:space="preserve">10B. Donor Cultivation Automation</w:t>
+      </w:r>
+    </w:p>
+    <w:p>
+      <w:pPr>
+        <w:pStyle w:val="ListParagraph"/>
+        <w:numPr>
+          <w:ilvl w:val="0"/>
+          <w:numId w:val="2"/>
+        </w:numPr>
+        <w:spacing w:before="40" w:after="40"/>
+      </w:pPr>
+      <w:r>
+        <w:rPr>
+          <w:rFonts w:ascii="Arial" w:cs="Arial" w:eastAsia="Arial" w:hAnsi="Arial"/>
+          <w:color w:val="333333"/>
+          <w:sz w:val="22"/>
+          <w:szCs w:val="22"/>
+        </w:rPr>
+        <w:t xml:space="preserve">Auto-generated Call Sheets — daily fundraising call list with suggested ask amounts, talking points, and donor context</w:t>
+      </w:r>
+    </w:p>
+    <w:p>
+      <w:pPr>
+        <w:pStyle w:val="ListParagraph"/>
+        <w:numPr>
+          <w:ilvl w:val="0"/>
+          <w:numId w:val="2"/>
+        </w:numPr>
+        <w:spacing w:before="40" w:after="40"/>
+      </w:pPr>
+      <w:r>
+        <w:rPr>
+          <w:rFonts w:ascii="Arial" w:cs="Arial" w:eastAsia="Arial" w:hAnsi="Arial"/>
+          <w:color w:val="333333"/>
+          <w:sz w:val="22"/>
+          <w:szCs w:val="22"/>
+        </w:rPr>
+        <w:t xml:space="preserve">Donor Relationship Timeline — visual journey map showing first contact through cultivation to solicitation</w:t>
+      </w:r>
+    </w:p>
+    <w:p>
+      <w:pPr>
+        <w:pStyle w:val="ListParagraph"/>
+        <w:numPr>
+          <w:ilvl w:val="0"/>
+          <w:numId w:val="2"/>
+        </w:numPr>
+        <w:spacing w:before="40" w:after="40"/>
+      </w:pPr>
+      <w:r>
+        <w:rPr>
+          <w:rFonts w:ascii="Arial" w:cs="Arial" w:eastAsia="Arial" w:hAnsi="Arial"/>
+          <w:color w:val="333333"/>
+          <w:sz w:val="22"/>
+          <w:szCs w:val="22"/>
+        </w:rPr>
+        <w:t xml:space="preserve">Donor Trigger Events — automated alerts when a donor’s stock goes up, gets promoted, sells property, or other wealth signals</w:t>
+      </w:r>
+    </w:p>
+    <w:p>
+      <w:pPr>
+        <w:pStyle w:val="ListParagraph"/>
+        <w:numPr>
+          <w:ilvl w:val="0"/>
+          <w:numId w:val="2"/>
+        </w:numPr>
+        <w:spacing w:before="40" w:after="40"/>
+      </w:pPr>
+      <w:r>
+        <w:rPr>
+          <w:rFonts w:ascii="Arial" w:cs="Arial" w:eastAsia="Arial" w:hAnsi="Arial"/>
+          <w:color w:val="333333"/>
+          <w:sz w:val="22"/>
+          <w:szCs w:val="22"/>
+        </w:rPr>
+        <w:t xml:space="preserve">Saved Recurring Donation Setup — one-click monthly giving enrollment with saved profiles</w:t>
+      </w:r>
+    </w:p>
+    <w:p>
+      <w:pPr>
+        <w:pStyle w:val="ListParagraph"/>
+        <w:numPr>
+          <w:ilvl w:val="0"/>
+          <w:numId w:val="2"/>
+        </w:numPr>
+        <w:spacing w:before="40" w:after="40"/>
+      </w:pPr>
+      <w:r>
+        <w:rPr>
+          <w:rFonts w:ascii="Arial" w:cs="Arial" w:eastAsia="Arial" w:hAnsi="Arial"/>
+          <w:color w:val="333333"/>
+          <w:sz w:val="22"/>
+          <w:szCs w:val="22"/>
+        </w:rPr>
+        <w:t xml:space="preserve">Peer-to-Peer Fundraising Pages — volunteers create personal fundraising pages with team leaderboards</w:t>
+      </w:r>
+    </w:p>
+    <w:p>
+      <w:pPr>
+        <w:pStyle w:val="Heading2"/>
+        <w:spacing w:before="300" w:after="150"/>
+      </w:pPr>
+      <w:r>
+        <w:rPr>
+          <w:rFonts w:ascii="Arial" w:cs="Arial" w:eastAsia="Arial" w:hAnsi="Arial"/>
+          <w:b/>
+          <w:bCs/>
+          <w:color w:val="1B3A5C"/>
+          <w:sz w:val="26"/>
+          <w:szCs w:val="26"/>
+        </w:rPr>
+        <w:t xml:space="preserve">10C. Campaign Execution Automation</w:t>
+      </w:r>
+    </w:p>
+    <w:p>
+      <w:pPr>
+        <w:pStyle w:val="ListParagraph"/>
+        <w:numPr>
+          <w:ilvl w:val="0"/>
+          <w:numId w:val="2"/>
+        </w:numPr>
+        <w:spacing w:before="40" w:after="40"/>
+      </w:pPr>
+      <w:r>
+        <w:rPr>
+          <w:rFonts w:ascii="Arial" w:cs="Arial" w:eastAsia="Arial" w:hAnsi="Arial"/>
+          <w:color w:val="333333"/>
+          <w:sz w:val="22"/>
+          <w:szCs w:val="22"/>
+        </w:rPr>
+        <w:t xml:space="preserve">Drag-and-Drop Campaign Builder — visual kanban board for campaign tasks and milestones</w:t>
+      </w:r>
+    </w:p>
+    <w:p>
+      <w:pPr>
+        <w:pStyle w:val="ListParagraph"/>
+        <w:numPr>
+          <w:ilvl w:val="0"/>
+          <w:numId w:val="2"/>
+        </w:numPr>
+        <w:spacing w:before="40" w:after="40"/>
+      </w:pPr>
+      <w:r>
+        <w:rPr>
+          <w:rFonts w:ascii="Arial" w:cs="Arial" w:eastAsia="Arial" w:hAnsi="Arial"/>
+          <w:color w:val="333333"/>
+          <w:sz w:val="22"/>
+          <w:szCs w:val="22"/>
+        </w:rPr>
+        <w:t xml:space="preserve">Template-Based Message Builder — drag-and-drop email/SMS/social templates where candidate inserts variables</w:t>
+      </w:r>
+    </w:p>
+    <w:p>
+      <w:pPr>
+        <w:pStyle w:val="ListParagraph"/>
+        <w:numPr>
+          <w:ilvl w:val="0"/>
+          <w:numId w:val="2"/>
+        </w:numPr>
+        <w:spacing w:before="40" w:after="40"/>
+      </w:pPr>
+      <w:r>
+        <w:rPr>
+          <w:rFonts w:ascii="Arial" w:cs="Arial" w:eastAsia="Arial" w:hAnsi="Arial"/>
+          <w:color w:val="333333"/>
+          <w:sz w:val="22"/>
+          <w:szCs w:val="22"/>
+        </w:rPr>
+        <w:t xml:space="preserve">One-Click Design Studio — create event flyers, social graphics, and ads in under 5 minutes with guided AI templates</w:t>
+      </w:r>
+    </w:p>
+    <w:p>
+      <w:pPr>
+        <w:pStyle w:val="ListParagraph"/>
+        <w:numPr>
+          <w:ilvl w:val="0"/>
+          <w:numId w:val="2"/>
+        </w:numPr>
+        <w:spacing w:before="40" w:after="40"/>
+      </w:pPr>
+      <w:r>
+        <w:rPr>
+          <w:rFonts w:ascii="Arial" w:cs="Arial" w:eastAsia="Arial" w:hAnsi="Arial"/>
+          <w:color w:val="333333"/>
+          <w:sz w:val="22"/>
+          <w:szCs w:val="22"/>
+        </w:rPr>
+        <w:t xml:space="preserve">Interactive Action Buttons in Notifications — respond to alerts with inline buttons (Approve/Deny/Defer) without leaving notification</w:t>
+      </w:r>
+    </w:p>
+    <w:p>
+      <w:pPr>
+        <w:pStyle w:val="ListParagraph"/>
+        <w:numPr>
+          <w:ilvl w:val="0"/>
+          <w:numId w:val="2"/>
+        </w:numPr>
+        <w:spacing w:before="40" w:after="40"/>
+      </w:pPr>
+      <w:r>
+        <w:rPr>
+          <w:rFonts w:ascii="Arial" w:cs="Arial" w:eastAsia="Arial" w:hAnsi="Arial"/>
+          <w:color w:val="333333"/>
+          <w:sz w:val="22"/>
+          <w:szCs w:val="22"/>
+        </w:rPr>
+        <w:t xml:space="preserve">Color-Coded Urgency System — RED for urgent, GREEN for wins, YELLOW for pending, throughout the entire platform</w:t>
+      </w:r>
+    </w:p>
+    <w:p>
+      <w:pPr>
+        <w:pStyle w:val="Heading2"/>
+        <w:spacing w:before="300" w:after="150"/>
+      </w:pPr>
+      <w:r>
+        <w:rPr>
+          <w:rFonts w:ascii="Arial" w:cs="Arial" w:eastAsia="Arial" w:hAnsi="Arial"/>
+          <w:b/>
+          <w:bCs/>
+          <w:color w:val="1B3A5C"/>
+          <w:sz w:val="26"/>
+          <w:szCs w:val="26"/>
+        </w:rPr>
+        <w:t xml:space="preserve">10D. Field Operations Automation</w:t>
+      </w:r>
+    </w:p>
+    <w:p>
+      <w:pPr>
+        <w:pStyle w:val="ListParagraph"/>
+        <w:numPr>
+          <w:ilvl w:val="0"/>
+          <w:numId w:val="2"/>
+        </w:numPr>
+        <w:spacing w:before="40" w:after="40"/>
+      </w:pPr>
+      <w:r>
+        <w:rPr>
+          <w:rFonts w:ascii="Arial" w:cs="Arial" w:eastAsia="Arial" w:hAnsi="Arial"/>
+          <w:color w:val="333333"/>
+          <w:sz w:val="22"/>
+          <w:szCs w:val="22"/>
+        </w:rPr>
+        <w:t xml:space="preserve">Walk Plan Map Visualization — volunteers see their canvassing turf on a map with remaining doors highlighted</w:t>
+      </w:r>
+    </w:p>
+    <w:p>
+      <w:pPr>
+        <w:pStyle w:val="ListParagraph"/>
+        <w:numPr>
+          <w:ilvl w:val="0"/>
+          <w:numId w:val="2"/>
+        </w:numPr>
+        <w:spacing w:before="40" w:after="40"/>
+      </w:pPr>
+      <w:r>
+        <w:rPr>
+          <w:rFonts w:ascii="Arial" w:cs="Arial" w:eastAsia="Arial" w:hAnsi="Arial"/>
+          <w:color w:val="333333"/>
+          <w:sz w:val="22"/>
+          <w:szCs w:val="22"/>
+        </w:rPr>
+        <w:t xml:space="preserve">Mobile Canvassing Sync — field data captured on phones syncs instantly to master database</w:t>
+      </w:r>
+    </w:p>
+    <w:p>
+      <w:pPr>
+        <w:pStyle w:val="ListParagraph"/>
+        <w:numPr>
+          <w:ilvl w:val="0"/>
+          <w:numId w:val="2"/>
+        </w:numPr>
+        <w:spacing w:before="40" w:after="40"/>
+      </w:pPr>
+      <w:r>
+        <w:rPr>
+          <w:rFonts w:ascii="Arial" w:cs="Arial" w:eastAsia="Arial" w:hAnsi="Arial"/>
+          <w:color w:val="333333"/>
+          <w:sz w:val="22"/>
+          <w:szCs w:val="22"/>
+        </w:rPr>
+        <w:t xml:space="preserve">Volunteer Leaderboard — top phone bankers, canvassers, and fundraisers with weekly rankings and prizes</w:t>
+      </w:r>
+    </w:p>
+    <w:p>
+      <w:pPr>
+        <w:pStyle w:val="ListParagraph"/>
+        <w:numPr>
+          <w:ilvl w:val="0"/>
+          <w:numId w:val="2"/>
+        </w:numPr>
+        <w:spacing w:before="40" w:after="40"/>
+      </w:pPr>
+      <w:r>
+        <w:rPr>
+          <w:rFonts w:ascii="Arial" w:cs="Arial" w:eastAsia="Arial" w:hAnsi="Arial"/>
+          <w:color w:val="333333"/>
+          <w:sz w:val="22"/>
+          <w:szCs w:val="22"/>
+        </w:rPr>
+        <w:t xml:space="preserve">Smart Reminder Escalation — if critical tasks are missed, auto-notify campaign manager after 2 hours, then again at 4 hours</w:t>
+      </w:r>
+    </w:p>
+    <w:p>
+      <w:pPr>
+        <w:pStyle w:val="Heading2"/>
+        <w:spacing w:before="300" w:after="150"/>
+      </w:pPr>
+      <w:r>
+        <w:rPr>
+          <w:rFonts w:ascii="Arial" w:cs="Arial" w:eastAsia="Arial" w:hAnsi="Arial"/>
+          <w:b/>
+          <w:bCs/>
+          <w:color w:val="1B3A5C"/>
+          <w:sz w:val="26"/>
+          <w:szCs w:val="26"/>
+        </w:rPr>
+        <w:t xml:space="preserve">10E. Intelligence &amp; Decision Automation</w:t>
+      </w:r>
+    </w:p>
+    <w:p>
+      <w:pPr>
+        <w:pStyle w:val="ListParagraph"/>
+        <w:numPr>
+          <w:ilvl w:val="0"/>
+          <w:numId w:val="2"/>
+        </w:numPr>
+        <w:spacing w:before="40" w:after="40"/>
+      </w:pPr>
+      <w:r>
+        <w:rPr>
+          <w:rFonts w:ascii="Arial" w:cs="Arial" w:eastAsia="Arial" w:hAnsi="Arial"/>
+          <w:color w:val="333333"/>
+          <w:sz w:val="22"/>
+          <w:szCs w:val="22"/>
+        </w:rPr>
+        <w:t xml:space="preserve">Customizable Dashboard Filters — candidate can filter any view by date range, geography, donor tier, issue, and export results</w:t>
+      </w:r>
+    </w:p>
+    <w:p>
+      <w:pPr>
+        <w:pStyle w:val="ListParagraph"/>
+        <w:numPr>
+          <w:ilvl w:val="0"/>
+          <w:numId w:val="2"/>
+        </w:numPr>
+        <w:spacing w:before="40" w:after="40"/>
+      </w:pPr>
+      <w:r>
+        <w:rPr>
+          <w:rFonts w:ascii="Arial" w:cs="Arial" w:eastAsia="Arial" w:hAnsi="Arial"/>
+          <w:color w:val="333333"/>
+          <w:sz w:val="22"/>
+          <w:szCs w:val="22"/>
+        </w:rPr>
+        <w:t xml:space="preserve">Bulk Actions from Dashboard — mass email, bulk status update, group assignment directly from filtered views</w:t>
+      </w:r>
+    </w:p>
+    <w:p>
+      <w:pPr>
+        <w:pStyle w:val="ListParagraph"/>
+        <w:numPr>
+          <w:ilvl w:val="0"/>
+          <w:numId w:val="2"/>
+        </w:numPr>
+        <w:spacing w:before="40" w:after="40"/>
+      </w:pPr>
+      <w:r>
+        <w:rPr>
+          <w:rFonts w:ascii="Arial" w:cs="Arial" w:eastAsia="Arial" w:hAnsi="Arial"/>
+          <w:color w:val="333333"/>
+          <w:sz w:val="22"/>
+          <w:szCs w:val="22"/>
+        </w:rPr>
+        <w:t xml:space="preserve">Citation-Backed Intelligence — every AI recommendation includes clickable source links so candidate can verify claims</w:t>
+      </w:r>
+    </w:p>
+    <w:p>
+      <w:pPr>
+        <w:pStyle w:val="ListParagraph"/>
+        <w:numPr>
+          <w:ilvl w:val="0"/>
+          <w:numId w:val="2"/>
+        </w:numPr>
+        <w:spacing w:before="40" w:after="40"/>
+      </w:pPr>
+      <w:r>
+        <w:rPr>
+          <w:rFonts w:ascii="Arial" w:cs="Arial" w:eastAsia="Arial" w:hAnsi="Arial"/>
+          <w:color w:val="333333"/>
+          <w:sz w:val="22"/>
+          <w:szCs w:val="22"/>
+        </w:rPr>
+        <w:t xml:space="preserve">Predictive Win Probability — machine learning model estimating win probability based on fundraising pace, volunteer activity, polling, and historical comparables</w:t>
+      </w:r>
+    </w:p>
+    <w:p>
+      <w:pPr>
+        <w:pStyle w:val="Heading2"/>
+        <w:spacing w:before="300" w:after="150"/>
+      </w:pPr>
+      <w:r>
+        <w:rPr>
+          <w:rFonts w:ascii="Arial" w:cs="Arial" w:eastAsia="Arial" w:hAnsi="Arial"/>
+          <w:b/>
+          <w:bCs/>
+          <w:color w:val="1B3A5C"/>
+          <w:sz w:val="26"/>
+          <w:szCs w:val="26"/>
+        </w:rPr>
+        <w:t xml:space="preserve">10F. Capabilities Unique to BroyhillGOP</w:t>
       </w:r>
     </w:p>
     <w:p>
@@ -6033,7 +7505,7 @@
           <w:sz w:val="22"/>
           <w:szCs w:val="22"/>
         </w:rPr>
-        <w:t xml:space="preserve">Neither Dynamics 365 nor Ontraport offers any of the following — these are unique to BroyhillGOP:</w:t>
+        <w:t xml:space="preserve">No general-purpose CRM offers any of the following — these are unique to BroyhillGOP:</w:t>
       </w:r>
     </w:p>
     <w:p>
@@ -6245,7 +7717,7 @@
           <w:sz w:val="32"/>
           <w:szCs w:val="32"/>
         </w:rPr>
-        <w:t xml:space="preserve">10. ACTION PLAN: BUILDING THIS IN DETAIL</w:t>
+        <w:t xml:space="preserve">11. ACTION PLAN: BUILDING THIS IN DETAIL</w:t>
       </w:r>
     </w:p>
     <w:p>
@@ -7148,7 +8620,7 @@
           <w:sz w:val="32"/>
           <w:szCs w:val="32"/>
         </w:rPr>
-        <w:t xml:space="preserve">11. SESSION REFERENCE PROTOCOL</w:t>
+        <w:t xml:space="preserve">12. SESSION REFERENCE PROTOCOL</w:t>
       </w:r>
     </w:p>
     <w:p>

</xml_diff>

<commit_message>
Update UX spec with Campaign Chief + add E01 Donor Intelligence report
- Renamed AI Advisor to "Campaign Chief" throughout
- Added sparkling GIF button specification
- Added conversational Campaign Wizard shortcut (candidate describes, AI builds)
- Added edit preview with consequence communication and live cost/benefit recalculation
- Added transcript logging and machine learning feedback loop
- E01 report: 770-paragraph Donor Intelligence architecture cloned from Bloomerang
  with nano-molecular directory, user journey, E20 Brain integration

Co-Authored-By: Claude Opus 4.6 <noreply@anthropic.com>
</commit_message>
<xml_diff>
--- a/BROYHILLGOP_CANDIDATE_UX_SPECIFICATION.docx
+++ b/BROYHILLGOP_CANDIDATE_UX_SPECIFICATION.docx
@@ -4407,7 +4407,7 @@
           <w:sz w:val="32"/>
           <w:szCs w:val="32"/>
         </w:rPr>
-        <w:t xml:space="preserve">7. AI ADVISOR SYSTEM — EVERYWHERE</w:t>
+        <w:t xml:space="preserve">7. CAMPAIGN CHIEF — AI ADVISOR SYSTEM</w:t>
       </w:r>
     </w:p>
     <w:p>
@@ -4423,7 +4423,7 @@
           <w:sz w:val="22"/>
           <w:szCs w:val="22"/>
         </w:rPr>
-        <w:t xml:space="preserve">The AI Advisor is the single most important UI element in the platform. It appears at EVERY level:</w:t>
+        <w:t xml:space="preserve">The Campaign Chief is the single most important UI element in the platform. It is the candidate’s chief of staff — always present, always context-aware, always ready to act. It appears at EVERY level of every ecosystem.</w:t>
       </w:r>
     </w:p>
     <w:p>
@@ -4440,26 +4440,42 @@
           <w:sz w:val="26"/>
           <w:szCs w:val="26"/>
         </w:rPr>
-        <w:t xml:space="preserve">7A. Where AI Advisor Buttons Appear</w:t>
-      </w:r>
-    </w:p>
-    <w:p>
-      <w:pPr>
-        <w:pStyle w:val="ListParagraph"/>
-        <w:numPr>
-          <w:ilvl w:val="0"/>
-          <w:numId w:val="2"/>
-        </w:numPr>
-        <w:spacing w:before="40" w:after="40"/>
-      </w:pPr>
-      <w:r>
-        <w:rPr>
-          <w:rFonts w:ascii="Arial" w:cs="Arial" w:eastAsia="Arial" w:hAnsi="Arial"/>
-          <w:color w:val="333333"/>
-          <w:sz w:val="22"/>
-          <w:szCs w:val="22"/>
-        </w:rPr>
-        <w:t xml:space="preserve">Every ecosystem page — small but visible button</w:t>
+        <w:t xml:space="preserve">7A. The Sparkling Button</w:t>
+      </w:r>
+    </w:p>
+    <w:p>
+      <w:pPr>
+        <w:spacing w:before="80" w:after="80"/>
+      </w:pPr>
+      <w:r>
+        <w:rPr>
+          <w:rFonts w:ascii="Arial" w:cs="Arial" w:eastAsia="Arial" w:hAnsi="Arial"/>
+          <w:i w:val="false"/>
+          <w:iCs w:val="false"/>
+          <w:color w:val="333333"/>
+          <w:sz w:val="22"/>
+          <w:szCs w:val="22"/>
+        </w:rPr>
+        <w:t xml:space="preserve">On every Command Center page, integrated with either the top navigation panel center or the left sidebar panel center, is a sparkling animated GIF button labeled CAMPAIGN CHIEF. The animation makes it impossible to miss and impossible to ignore. It is the one UI element that never stops moving — a constant visual reminder that AI is ready to help.</w:t>
+      </w:r>
+    </w:p>
+    <w:p>
+      <w:pPr>
+        <w:pStyle w:val="ListParagraph"/>
+        <w:numPr>
+          <w:ilvl w:val="0"/>
+          <w:numId w:val="2"/>
+        </w:numPr>
+        <w:spacing w:before="40" w:after="40"/>
+      </w:pPr>
+      <w:r>
+        <w:rPr>
+          <w:rFonts w:ascii="Arial" w:cs="Arial" w:eastAsia="Arial" w:hAnsi="Arial"/>
+          <w:color w:val="333333"/>
+          <w:sz w:val="22"/>
+          <w:szCs w:val="22"/>
+        </w:rPr>
+        <w:t xml:space="preserve">Every ecosystem Command Center page — prominent sparkling button</w:t>
       </w:r>
     </w:p>
     <w:p>
@@ -4630,26 +4646,26 @@
           <w:sz w:val="22"/>
           <w:szCs w:val="22"/>
         </w:rPr>
-        <w:t xml:space="preserve">The top navigation bar (LARGE visible button)</w:t>
-      </w:r>
-    </w:p>
-    <w:p>
-      <w:pPr>
-        <w:pStyle w:val="ListParagraph"/>
-        <w:numPr>
-          <w:ilvl w:val="0"/>
-          <w:numId w:val="2"/>
-        </w:numPr>
-        <w:spacing w:before="40" w:after="40"/>
-      </w:pPr>
-      <w:r>
-        <w:rPr>
-          <w:rFonts w:ascii="Arial" w:cs="Arial" w:eastAsia="Arial" w:hAnsi="Arial"/>
-          <w:color w:val="333333"/>
-          <w:sz w:val="22"/>
-          <w:szCs w:val="22"/>
-        </w:rPr>
-        <w:t xml:space="preserve">The left sidebar panel (attached to right border)</w:t>
+        <w:t xml:space="preserve">The top navigation bar (LARGE sparkling button)</w:t>
+      </w:r>
+    </w:p>
+    <w:p>
+      <w:pPr>
+        <w:pStyle w:val="ListParagraph"/>
+        <w:numPr>
+          <w:ilvl w:val="0"/>
+          <w:numId w:val="2"/>
+        </w:numPr>
+        <w:spacing w:before="40" w:after="40"/>
+      </w:pPr>
+      <w:r>
+        <w:rPr>
+          <w:rFonts w:ascii="Arial" w:cs="Arial" w:eastAsia="Arial" w:hAnsi="Arial"/>
+          <w:color w:val="333333"/>
+          <w:sz w:val="22"/>
+          <w:szCs w:val="22"/>
+        </w:rPr>
+        <w:t xml:space="preserve">The left sidebar panel (attached to right border, sparkling)</w:t>
       </w:r>
     </w:p>
     <w:p>
@@ -4666,7 +4682,7 @@
           <w:sz w:val="26"/>
           <w:szCs w:val="26"/>
         </w:rPr>
-        <w:t xml:space="preserve">7B. What AI Advisor Does When Clicked</w:t>
+        <w:t xml:space="preserve">7B. What Campaign Chief Does When Clicked</w:t>
       </w:r>
     </w:p>
     <w:p>
@@ -4682,7 +4698,7 @@
           <w:sz w:val="22"/>
           <w:szCs w:val="22"/>
         </w:rPr>
-        <w:t xml:space="preserve">Context-specific popup presenting:</w:t>
+        <w:t xml:space="preserve">A half-page window opens to the right. Not a popup. Not a modal. A real workspace. The Campaign Chief knows everything about the page the candidate is on — if he’s in the Donor ecosystem, it knows every donor, every score, every cultivation history. If he’s in Events, it knows every RSVP, every venue, every budget line. Context-specific intelligence, not generic chatbot answers.</w:t>
       </w:r>
     </w:p>
     <w:p>
@@ -4758,7 +4774,7 @@
           <w:sz w:val="22"/>
           <w:szCs w:val="22"/>
         </w:rPr>
-        <w:t xml:space="preserve">Recommended action to take with template/copy/video ready</w:t>
+        <w:t xml:space="preserve">Recommended action with template/copy/video ready to send</w:t>
       </w:r>
     </w:p>
     <w:p>
@@ -4797,6 +4813,44 @@
           <w:szCs w:val="22"/>
         </w:rPr>
         <w:t xml:space="preserve">Link to related campaign strategy and goals</w:t>
+      </w:r>
+    </w:p>
+    <w:p>
+      <w:pPr>
+        <w:pStyle w:val="ListParagraph"/>
+        <w:numPr>
+          <w:ilvl w:val="0"/>
+          <w:numId w:val="2"/>
+        </w:numPr>
+        <w:spacing w:before="40" w:after="40"/>
+      </w:pPr>
+      <w:r>
+        <w:rPr>
+          <w:rFonts w:ascii="Arial" w:cs="Arial" w:eastAsia="Arial" w:hAnsi="Arial"/>
+          <w:color w:val="333333"/>
+          <w:sz w:val="22"/>
+          <w:szCs w:val="22"/>
+        </w:rPr>
+        <w:t xml:space="preserve">Every recommendation backed by cited, clickable, verifiable data from the candidate’s own universe</w:t>
+      </w:r>
+    </w:p>
+    <w:p>
+      <w:pPr>
+        <w:pStyle w:val="ListParagraph"/>
+        <w:numPr>
+          <w:ilvl w:val="0"/>
+          <w:numId w:val="2"/>
+        </w:numPr>
+        <w:spacing w:before="40" w:after="40"/>
+      </w:pPr>
+      <w:r>
+        <w:rPr>
+          <w:rFonts w:ascii="Arial" w:cs="Arial" w:eastAsia="Arial" w:hAnsi="Arial"/>
+          <w:color w:val="333333"/>
+          <w:sz w:val="22"/>
+          <w:szCs w:val="22"/>
+        </w:rPr>
+        <w:t xml:space="preserve">If candidate asks “Why did you choose that?” — Campaign Chief explains with specific data points, historical response rates, district patterns, and donor behavior analysis</w:t>
       </w:r>
     </w:p>
     <w:p>
@@ -4813,7 +4867,7 @@
           <w:sz w:val="26"/>
           <w:szCs w:val="26"/>
         </w:rPr>
-        <w:t xml:space="preserve">7C. AI Advisor Dialog (Right Panel)</w:t>
+        <w:t xml:space="preserve">7C. Campaign Chief Dialog (Half-Page Right Panel)</w:t>
       </w:r>
     </w:p>
     <w:p>
@@ -4829,26 +4883,26 @@
           <w:sz w:val="22"/>
           <w:szCs w:val="22"/>
         </w:rPr>
-        <w:t xml:space="preserve">When the sidebar AI Advisor button is clicked, it opens a panel across 1/2 of the homepage:</w:t>
-      </w:r>
-    </w:p>
-    <w:p>
-      <w:pPr>
-        <w:pStyle w:val="ListParagraph"/>
-        <w:numPr>
-          <w:ilvl w:val="0"/>
-          <w:numId w:val="2"/>
-        </w:numPr>
-        <w:spacing w:before="40" w:after="40"/>
-      </w:pPr>
-      <w:r>
-        <w:rPr>
-          <w:rFonts w:ascii="Arial" w:cs="Arial" w:eastAsia="Arial" w:hAnsi="Arial"/>
-          <w:color w:val="333333"/>
-          <w:sz w:val="22"/>
-          <w:szCs w:val="22"/>
-        </w:rPr>
-        <w:t xml:space="preserve">Large dialog box for candidate to type any question in plain language</w:t>
+        <w:t xml:space="preserve">When the sidebar Campaign Chief button is clicked, it opens a panel across 1/2 of the page:</w:t>
+      </w:r>
+    </w:p>
+    <w:p>
+      <w:pPr>
+        <w:pStyle w:val="ListParagraph"/>
+        <w:numPr>
+          <w:ilvl w:val="0"/>
+          <w:numId w:val="2"/>
+        </w:numPr>
+        <w:spacing w:before="40" w:after="40"/>
+      </w:pPr>
+      <w:r>
+        <w:rPr>
+          <w:rFonts w:ascii="Arial" w:cs="Arial" w:eastAsia="Arial" w:hAnsi="Arial"/>
+          <w:color w:val="333333"/>
+          <w:sz w:val="22"/>
+          <w:szCs w:val="22"/>
+        </w:rPr>
+        <w:t xml:space="preserve">Large dialog box — candidate types any question in plain language, just like texting</w:t>
       </w:r>
     </w:p>
     <w:p>
@@ -4981,7 +5035,26 @@
           <w:sz w:val="22"/>
           <w:szCs w:val="22"/>
         </w:rPr>
-        <w:t xml:space="preserve">Huge knowledge base for every ecosystem — can answer any question</w:t>
+        <w:t xml:space="preserve">Huge knowledge base for every ecosystem — extensive Q&amp;A library across all platform categories and sub-categories</w:t>
+      </w:r>
+    </w:p>
+    <w:p>
+      <w:pPr>
+        <w:pStyle w:val="ListParagraph"/>
+        <w:numPr>
+          <w:ilvl w:val="0"/>
+          <w:numId w:val="2"/>
+        </w:numPr>
+        <w:spacing w:before="40" w:after="40"/>
+      </w:pPr>
+      <w:r>
+        <w:rPr>
+          <w:rFonts w:ascii="Arial" w:cs="Arial" w:eastAsia="Arial" w:hAnsi="Arial"/>
+          <w:color w:val="333333"/>
+          <w:sz w:val="22"/>
+          <w:szCs w:val="22"/>
+        </w:rPr>
+        <w:t xml:space="preserve">If candidate directs Campaign Chief to perform tasks, it executes them</w:t>
       </w:r>
     </w:p>
     <w:p>
@@ -4998,102 +5071,244 @@
           <w:sz w:val="26"/>
           <w:szCs w:val="26"/>
         </w:rPr>
-        <w:t xml:space="preserve">7D. AI Logging and Feedback</w:t>
-      </w:r>
-    </w:p>
-    <w:p>
-      <w:pPr>
-        <w:pStyle w:val="ListParagraph"/>
-        <w:numPr>
-          <w:ilvl w:val="0"/>
-          <w:numId w:val="2"/>
-        </w:numPr>
-        <w:spacing w:before="40" w:after="40"/>
-      </w:pPr>
-      <w:r>
-        <w:rPr>
-          <w:rFonts w:ascii="Arial" w:cs="Arial" w:eastAsia="Arial" w:hAnsi="Arial"/>
-          <w:color w:val="333333"/>
-          <w:sz w:val="22"/>
-          <w:szCs w:val="22"/>
-        </w:rPr>
-        <w:t xml:space="preserve">Log every AI recommendation with timestamp</w:t>
-      </w:r>
-    </w:p>
-    <w:p>
-      <w:pPr>
-        <w:pStyle w:val="ListParagraph"/>
-        <w:numPr>
-          <w:ilvl w:val="0"/>
-          <w:numId w:val="2"/>
-        </w:numPr>
-        <w:spacing w:before="40" w:after="40"/>
-      </w:pPr>
-      <w:r>
-        <w:rPr>
-          <w:rFonts w:ascii="Arial" w:cs="Arial" w:eastAsia="Arial" w:hAnsi="Arial"/>
-          <w:color w:val="333333"/>
-          <w:sz w:val="22"/>
-          <w:szCs w:val="22"/>
-        </w:rPr>
-        <w:t xml:space="preserve">Log every candidate response or non-response with detail of action taken</w:t>
-      </w:r>
-    </w:p>
-    <w:p>
-      <w:pPr>
-        <w:pStyle w:val="ListParagraph"/>
-        <w:numPr>
-          <w:ilvl w:val="0"/>
-          <w:numId w:val="2"/>
-        </w:numPr>
-        <w:spacing w:before="40" w:after="40"/>
-      </w:pPr>
-      <w:r>
-        <w:rPr>
-          <w:rFonts w:ascii="Arial" w:cs="Arial" w:eastAsia="Arial" w:hAnsi="Arial"/>
-          <w:color w:val="333333"/>
-          <w:sz w:val="22"/>
-          <w:szCs w:val="22"/>
-        </w:rPr>
-        <w:t xml:space="preserve">Simple feedback form: candidate rates AI communication style, substance, professionalism</w:t>
-      </w:r>
-    </w:p>
-    <w:p>
-      <w:pPr>
-        <w:pStyle w:val="ListParagraph"/>
-        <w:numPr>
-          <w:ilvl w:val="0"/>
-          <w:numId w:val="2"/>
-        </w:numPr>
-        <w:spacing w:before="40" w:after="40"/>
-      </w:pPr>
-      <w:r>
-        <w:rPr>
-          <w:rFonts w:ascii="Arial" w:cs="Arial" w:eastAsia="Arial" w:hAnsi="Arial"/>
-          <w:color w:val="333333"/>
-          <w:sz w:val="22"/>
-          <w:szCs w:val="22"/>
-        </w:rPr>
-        <w:t xml:space="preserve">Candidate can make suggestions to improve AI advice</w:t>
-      </w:r>
-    </w:p>
-    <w:p>
-      <w:pPr>
-        <w:pStyle w:val="ListParagraph"/>
-        <w:numPr>
-          <w:ilvl w:val="0"/>
-          <w:numId w:val="2"/>
-        </w:numPr>
-        <w:spacing w:before="40" w:after="40"/>
-      </w:pPr>
-      <w:r>
-        <w:rPr>
-          <w:rFonts w:ascii="Arial" w:cs="Arial" w:eastAsia="Arial" w:hAnsi="Arial"/>
-          <w:color w:val="333333"/>
-          <w:sz w:val="22"/>
-          <w:szCs w:val="22"/>
-        </w:rPr>
-        <w:t xml:space="preserve">All sessions saved and searchable</w:t>
+        <w:t xml:space="preserve">7D. Campaign Wizard Shortcut (Conversational Launch)</w:t>
+      </w:r>
+    </w:p>
+    <w:p>
+      <w:pPr>
+        <w:spacing w:before="80" w:after="80"/>
+      </w:pPr>
+      <w:r>
+        <w:rPr>
+          <w:rFonts w:ascii="Arial" w:cs="Arial" w:eastAsia="Arial" w:hAnsi="Arial"/>
+          <w:i w:val="false"/>
+          <w:iCs w:val="false"/>
+          <w:color w:val="333333"/>
+          <w:sz w:val="22"/>
+          <w:szCs w:val="22"/>
+        </w:rPr>
+        <w:t xml:space="preserve">The candidate never has to touch the Campaign Wizard if he doesn’t want to. He clicks the Campaign Chief button and types what he wants in plain language:</w:t>
+      </w:r>
+    </w:p>
+    <w:p>
+      <w:pPr>
+        <w:pBdr>
+          <w:left w:val="single" w:color="C41E3A" w:sz="6" w:space="8"/>
+        </w:pBdr>
+        <w:spacing w:before="60" w:after="60"/>
+        <w:ind w:left="720"/>
+      </w:pPr>
+      <w:r>
+        <w:rPr>
+          <w:rFonts w:ascii="Arial" w:cs="Arial" w:eastAsia="Arial" w:hAnsi="Arial"/>
+          <w:i/>
+          <w:iCs/>
+          <w:color w:val="333333"/>
+          <w:sz w:val="22"/>
+          <w:szCs w:val="22"/>
+        </w:rPr>
+        <w:t xml:space="preserve">“I need a fundraiser dinner for my top 50 donors next month, budget $5,000.”</w:t>
+      </w:r>
+    </w:p>
+    <w:p>
+      <w:pPr>
+        <w:spacing w:before="80" w:after="80"/>
+      </w:pPr>
+      <w:r>
+        <w:rPr>
+          <w:rFonts w:ascii="Arial" w:cs="Arial" w:eastAsia="Arial" w:hAnsi="Arial"/>
+          <w:i w:val="false"/>
+          <w:iCs w:val="false"/>
+          <w:color w:val="333333"/>
+          <w:sz w:val="22"/>
+          <w:szCs w:val="22"/>
+        </w:rPr>
+        <w:t xml:space="preserve">The Campaign Chief builds the entire campaign — fills every form, selects every channel, writes every piece of copy — and presents it back as a complete preview with one question:</w:t>
+      </w:r>
+    </w:p>
+    <w:p>
+      <w:pPr>
+        <w:pBdr>
+          <w:left w:val="single" w:color="C41E3A" w:sz="6" w:space="8"/>
+        </w:pBdr>
+        <w:spacing w:before="60" w:after="60"/>
+        <w:ind w:left="720"/>
+      </w:pPr>
+      <w:r>
+        <w:rPr>
+          <w:rFonts w:ascii="Arial" w:cs="Arial" w:eastAsia="Arial" w:hAnsi="Arial"/>
+          <w:i/>
+          <w:iCs/>
+          <w:color w:val="333333"/>
+          <w:sz w:val="22"/>
+          <w:szCs w:val="22"/>
+        </w:rPr>
+        <w:t xml:space="preserve">“This is my recommendation. Build it?”</w:t>
+      </w:r>
+    </w:p>
+    <w:p>
+      <w:pPr>
+        <w:spacing w:before="80" w:after="80"/>
+      </w:pPr>
+      <w:r>
+        <w:rPr>
+          <w:rFonts w:ascii="Arial" w:cs="Arial" w:eastAsia="Arial" w:hAnsi="Arial"/>
+          <w:i w:val="false"/>
+          <w:iCs w:val="false"/>
+          <w:color w:val="333333"/>
+          <w:sz w:val="22"/>
+          <w:szCs w:val="22"/>
+        </w:rPr>
+        <w:t xml:space="preserve">The candidate says YES, and it deploys. Or he reviews the preview and edits individual elements:</w:t>
+      </w:r>
+    </w:p>
+    <w:p>
+      <w:pPr>
+        <w:spacing w:before="200" w:after="100"/>
+      </w:pPr>
+      <w:r>
+        <w:rPr>
+          <w:rFonts w:ascii="Arial" w:cs="Arial" w:eastAsia="Arial" w:hAnsi="Arial"/>
+          <w:b/>
+          <w:bCs/>
+          <w:color w:val="333333"/>
+          <w:sz w:val="22"/>
+          <w:szCs w:val="22"/>
+        </w:rPr>
+        <w:t xml:space="preserve">Preview Edit System</w:t>
+      </w:r>
+    </w:p>
+    <w:p>
+      <w:pPr>
+        <w:pStyle w:val="ListParagraph"/>
+        <w:numPr>
+          <w:ilvl w:val="0"/>
+          <w:numId w:val="2"/>
+        </w:numPr>
+        <w:spacing w:before="40" w:after="40"/>
+      </w:pPr>
+      <w:r>
+        <w:rPr>
+          <w:rFonts w:ascii="Arial" w:cs="Arial" w:eastAsia="Arial" w:hAnsi="Arial"/>
+          <w:color w:val="333333"/>
+          <w:sz w:val="22"/>
+          <w:szCs w:val="22"/>
+        </w:rPr>
+        <w:t xml:space="preserve">Every element in the preview has an EDIT button</w:t>
+      </w:r>
+    </w:p>
+    <w:p>
+      <w:pPr>
+        <w:pStyle w:val="ListParagraph"/>
+        <w:numPr>
+          <w:ilvl w:val="0"/>
+          <w:numId w:val="2"/>
+        </w:numPr>
+        <w:spacing w:before="40" w:after="40"/>
+      </w:pPr>
+      <w:r>
+        <w:rPr>
+          <w:rFonts w:ascii="Arial" w:cs="Arial" w:eastAsia="Arial" w:hAnsi="Arial"/>
+          <w:color w:val="333333"/>
+          <w:sz w:val="22"/>
+          <w:szCs w:val="22"/>
+        </w:rPr>
+        <w:t xml:space="preserve">Each edit button has a balloon tooltip describing what that element does, why Campaign Chief chose it, and what it justifies</w:t>
+      </w:r>
+    </w:p>
+    <w:p>
+      <w:pPr>
+        <w:pStyle w:val="ListParagraph"/>
+        <w:numPr>
+          <w:ilvl w:val="0"/>
+          <w:numId w:val="2"/>
+        </w:numPr>
+        <w:spacing w:before="40" w:after="40"/>
+      </w:pPr>
+      <w:r>
+        <w:rPr>
+          <w:rFonts w:ascii="Arial" w:cs="Arial" w:eastAsia="Arial" w:hAnsi="Arial"/>
+          <w:color w:val="333333"/>
+          <w:sz w:val="22"/>
+          <w:szCs w:val="22"/>
+        </w:rPr>
+        <w:t xml:space="preserve">When candidate changes any element, Campaign Chief immediately communicates the consequences of the change</w:t>
+      </w:r>
+    </w:p>
+    <w:p>
+      <w:pPr>
+        <w:pStyle w:val="ListParagraph"/>
+        <w:numPr>
+          <w:ilvl w:val="0"/>
+          <w:numId w:val="2"/>
+        </w:numPr>
+        <w:spacing w:before="40" w:after="40"/>
+      </w:pPr>
+      <w:r>
+        <w:rPr>
+          <w:rFonts w:ascii="Arial" w:cs="Arial" w:eastAsia="Arial" w:hAnsi="Arial"/>
+          <w:color w:val="333333"/>
+          <w:sz w:val="22"/>
+          <w:szCs w:val="22"/>
+        </w:rPr>
+        <w:t xml:space="preserve">Example: “You switched from email to direct mail for this segment. That increases cost by $1,200 but historically gets 3x the response rate from donors over $500. Your projected ROI just went from 4.2x to 5.8x.”</w:t>
+      </w:r>
+    </w:p>
+    <w:p>
+      <w:pPr>
+        <w:pStyle w:val="ListParagraph"/>
+        <w:numPr>
+          <w:ilvl w:val="0"/>
+          <w:numId w:val="2"/>
+        </w:numPr>
+        <w:spacing w:before="40" w:after="40"/>
+      </w:pPr>
+      <w:r>
+        <w:rPr>
+          <w:rFonts w:ascii="Arial" w:cs="Arial" w:eastAsia="Arial" w:hAnsi="Arial"/>
+          <w:color w:val="333333"/>
+          <w:sz w:val="22"/>
+          <w:szCs w:val="22"/>
+        </w:rPr>
+        <w:t xml:space="preserve">The cost/benefit/variance model recalculates LIVE with every edit</w:t>
+      </w:r>
+    </w:p>
+    <w:p>
+      <w:pPr>
+        <w:pStyle w:val="ListParagraph"/>
+        <w:numPr>
+          <w:ilvl w:val="0"/>
+          <w:numId w:val="2"/>
+        </w:numPr>
+        <w:spacing w:before="40" w:after="40"/>
+      </w:pPr>
+      <w:r>
+        <w:rPr>
+          <w:rFonts w:ascii="Arial" w:cs="Arial" w:eastAsia="Arial" w:hAnsi="Arial"/>
+          <w:color w:val="333333"/>
+          <w:sz w:val="22"/>
+          <w:szCs w:val="22"/>
+        </w:rPr>
+        <w:t xml:space="preserve">Campaign Chief explains every tradeoff in plain language backed by the candidate’s own data</w:t>
+      </w:r>
+    </w:p>
+    <w:p>
+      <w:pPr>
+        <w:pStyle w:val="ListParagraph"/>
+        <w:numPr>
+          <w:ilvl w:val="0"/>
+          <w:numId w:val="2"/>
+        </w:numPr>
+        <w:spacing w:before="40" w:after="40"/>
+      </w:pPr>
+      <w:r>
+        <w:rPr>
+          <w:rFonts w:ascii="Arial" w:cs="Arial" w:eastAsia="Arial" w:hAnsi="Arial"/>
+          <w:color w:val="333333"/>
+          <w:sz w:val="22"/>
+          <w:szCs w:val="22"/>
+        </w:rPr>
+        <w:t xml:space="preserve">Candidate can accept or reject each consequence and continue editing</w:t>
       </w:r>
     </w:p>
     <w:p>
@@ -5110,7 +5325,138 @@
           <w:sz w:val="26"/>
           <w:szCs w:val="26"/>
         </w:rPr>
-        <w:t xml:space="preserve">7E. AI Campaign Compose Links — EVERYWHERE</w:t>
+        <w:t xml:space="preserve">7E. Transcript Logging and Storage</w:t>
+      </w:r>
+    </w:p>
+    <w:p>
+      <w:pPr>
+        <w:pStyle w:val="ListParagraph"/>
+        <w:numPr>
+          <w:ilvl w:val="0"/>
+          <w:numId w:val="2"/>
+        </w:numPr>
+        <w:spacing w:before="40" w:after="40"/>
+      </w:pPr>
+      <w:r>
+        <w:rPr>
+          <w:rFonts w:ascii="Arial" w:cs="Arial" w:eastAsia="Arial" w:hAnsi="Arial"/>
+          <w:color w:val="333333"/>
+          <w:sz w:val="22"/>
+          <w:szCs w:val="22"/>
+        </w:rPr>
+        <w:t xml:space="preserve">Every Campaign Chief dialog is logged with full transcript — every question asked, every recommendation made, every action taken</w:t>
+      </w:r>
+    </w:p>
+    <w:p>
+      <w:pPr>
+        <w:pStyle w:val="ListParagraph"/>
+        <w:numPr>
+          <w:ilvl w:val="0"/>
+          <w:numId w:val="2"/>
+        </w:numPr>
+        <w:spacing w:before="40" w:after="40"/>
+      </w:pPr>
+      <w:r>
+        <w:rPr>
+          <w:rFonts w:ascii="Arial" w:cs="Arial" w:eastAsia="Arial" w:hAnsi="Arial"/>
+          <w:color w:val="333333"/>
+          <w:sz w:val="22"/>
+          <w:szCs w:val="22"/>
+        </w:rPr>
+        <w:t xml:space="preserve">Every candidate response or non-response recorded with detail of action</w:t>
+      </w:r>
+    </w:p>
+    <w:p>
+      <w:pPr>
+        <w:pStyle w:val="ListParagraph"/>
+        <w:numPr>
+          <w:ilvl w:val="0"/>
+          <w:numId w:val="2"/>
+        </w:numPr>
+        <w:spacing w:before="40" w:after="40"/>
+      </w:pPr>
+      <w:r>
+        <w:rPr>
+          <w:rFonts w:ascii="Arial" w:cs="Arial" w:eastAsia="Arial" w:hAnsi="Arial"/>
+          <w:color w:val="333333"/>
+          <w:sz w:val="22"/>
+          <w:szCs w:val="22"/>
+        </w:rPr>
+        <w:t xml:space="preserve">All transcripts stored, searchable, and accessible from the Campaign Chief panel</w:t>
+      </w:r>
+    </w:p>
+    <w:p>
+      <w:pPr>
+        <w:pStyle w:val="ListParagraph"/>
+        <w:numPr>
+          <w:ilvl w:val="0"/>
+          <w:numId w:val="2"/>
+        </w:numPr>
+        <w:spacing w:before="40" w:after="40"/>
+      </w:pPr>
+      <w:r>
+        <w:rPr>
+          <w:rFonts w:ascii="Arial" w:cs="Arial" w:eastAsia="Arial" w:hAnsi="Arial"/>
+          <w:color w:val="333333"/>
+          <w:sz w:val="22"/>
+          <w:szCs w:val="22"/>
+        </w:rPr>
+        <w:t xml:space="preserve">Simple feedback form: candidate rates Campaign Chief communication style, substance, and professionalism</w:t>
+      </w:r>
+    </w:p>
+    <w:p>
+      <w:pPr>
+        <w:pStyle w:val="ListParagraph"/>
+        <w:numPr>
+          <w:ilvl w:val="0"/>
+          <w:numId w:val="2"/>
+        </w:numPr>
+        <w:spacing w:before="40" w:after="40"/>
+      </w:pPr>
+      <w:r>
+        <w:rPr>
+          <w:rFonts w:ascii="Arial" w:cs="Arial" w:eastAsia="Arial" w:hAnsi="Arial"/>
+          <w:color w:val="333333"/>
+          <w:sz w:val="22"/>
+          <w:szCs w:val="22"/>
+        </w:rPr>
+        <w:t xml:space="preserve">Candidate can make suggestions to improve Campaign Chief advice</w:t>
+      </w:r>
+    </w:p>
+    <w:p>
+      <w:pPr>
+        <w:pStyle w:val="ListParagraph"/>
+        <w:numPr>
+          <w:ilvl w:val="0"/>
+          <w:numId w:val="2"/>
+        </w:numPr>
+        <w:spacing w:before="40" w:after="40"/>
+      </w:pPr>
+      <w:r>
+        <w:rPr>
+          <w:rFonts w:ascii="Arial" w:cs="Arial" w:eastAsia="Arial" w:hAnsi="Arial"/>
+          <w:color w:val="333333"/>
+          <w:sz w:val="22"/>
+          <w:szCs w:val="22"/>
+        </w:rPr>
+        <w:t xml:space="preserve">Machine learning feedback loop — Campaign Chief learns from every acceptance, rejection, and edit across all candidates</w:t>
+      </w:r>
+    </w:p>
+    <w:p>
+      <w:pPr>
+        <w:pStyle w:val="Heading2"/>
+        <w:spacing w:before="300" w:after="150"/>
+      </w:pPr>
+      <w:r>
+        <w:rPr>
+          <w:rFonts w:ascii="Arial" w:cs="Arial" w:eastAsia="Arial" w:hAnsi="Arial"/>
+          <w:b/>
+          <w:bCs/>
+          <w:color w:val="1B3A5C"/>
+          <w:sz w:val="26"/>
+          <w:szCs w:val="26"/>
+        </w:rPr>
+        <w:t xml:space="preserve">7F. AI Campaign Compose Links — EVERYWHERE</w:t>
       </w:r>
     </w:p>
     <w:p>
@@ -5218,7 +5564,7 @@
           <w:sz w:val="22"/>
           <w:szCs w:val="22"/>
         </w:rPr>
-        <w:t xml:space="preserve">These compose links appear at every special moment AI identifies as appropriate for outreach — donor milestone, news event, volunteer achievement, opponent attack, campaign update.</w:t>
+        <w:t xml:space="preserve">These compose links appear at every special moment Campaign Chief identifies as appropriate for outreach — donor milestone, news event, volunteer achievement, opponent attack, campaign update.</w:t>
       </w:r>
     </w:p>
     <w:p>

</xml_diff>